<commit_message>
Push out FollowCam into its own class, use bomb appropriate sound, and do final tidy up for submission
</commit_message>
<xml_diff>
--- a/Docs/SOFT 323 Documentation.docx
+++ b/Docs/SOFT 323 Documentation.docx
@@ -37,8 +37,6 @@
       </w:r>
     </w:p>
     <w:p>
-      <w:bookmarkStart w:id="0" w:name="_GoBack"/>
-      <w:bookmarkEnd w:id="0"/>
       <w:r>
         <w:rPr>
           <w:b/>
@@ -61,9 +59,20 @@
       <w:r>
         <w:br w:type="page"/>
       </w:r>
+      <w:bookmarkStart w:id="0" w:name="_GoBack"/>
+      <w:bookmarkEnd w:id="0"/>
     </w:p>
     <w:sdt>
       <w:sdtPr>
+        <w:rPr>
+          <w:rFonts w:asciiTheme="minorHAnsi" w:eastAsiaTheme="minorHAnsi" w:hAnsiTheme="minorHAnsi" w:cstheme="minorBidi"/>
+          <w:b w:val="0"/>
+          <w:bCs w:val="0"/>
+          <w:color w:val="auto"/>
+          <w:sz w:val="22"/>
+          <w:szCs w:val="22"/>
+          <w:lang w:val="en-GB" w:eastAsia="en-US"/>
+        </w:rPr>
         <w:id w:val="539477668"/>
         <w:docPartObj>
           <w:docPartGallery w:val="Table of Contents"/>
@@ -72,12 +81,7 @@
       </w:sdtPr>
       <w:sdtEndPr>
         <w:rPr>
-          <w:rFonts w:asciiTheme="minorHAnsi" w:eastAsiaTheme="minorHAnsi" w:hAnsiTheme="minorHAnsi" w:cstheme="minorBidi"/>
           <w:noProof/>
-          <w:color w:val="auto"/>
-          <w:sz w:val="22"/>
-          <w:szCs w:val="22"/>
-          <w:lang w:val="en-GB" w:eastAsia="en-US"/>
         </w:rPr>
       </w:sdtEndPr>
       <w:sdtContent>
@@ -96,19 +100,21 @@
               <w:tab w:val="right" w:leader="dot" w:pos="9016"/>
             </w:tabs>
             <w:rPr>
+              <w:rFonts w:eastAsiaTheme="minorEastAsia"/>
               <w:noProof/>
+              <w:lang w:eastAsia="en-GB"/>
             </w:rPr>
           </w:pPr>
           <w:r>
             <w:fldChar w:fldCharType="begin"/>
           </w:r>
           <w:r>
-            <w:instrText xml:space="preserve"> TOC \o "1-3" \h \z \u </w:instrText>
+            <w:instrText xml:space="preserve"> TOC \o "1-4" \h \z \u </w:instrText>
           </w:r>
           <w:r>
             <w:fldChar w:fldCharType="separate"/>
           </w:r>
-          <w:hyperlink w:anchor="_Toc345945611" w:history="1">
+          <w:hyperlink w:anchor="_Toc345963544" w:history="1">
             <w:r>
               <w:rPr>
                 <w:rStyle w:val="Hyperlink"/>
@@ -135,7 +141,7 @@
                 <w:noProof/>
                 <w:webHidden/>
               </w:rPr>
-              <w:instrText xml:space="preserve"> PAGEREF _Toc345945611 \h </w:instrText>
+              <w:instrText xml:space="preserve"> PAGEREF _Toc345963544 \h </w:instrText>
             </w:r>
             <w:r>
               <w:rPr>
@@ -155,7 +161,7 @@
                 <w:noProof/>
                 <w:webHidden/>
               </w:rPr>
-              <w:t>2</w:t>
+              <w:t>3</w:t>
             </w:r>
             <w:r>
               <w:rPr>
@@ -173,10 +179,12 @@
               <w:tab w:val="right" w:leader="dot" w:pos="9016"/>
             </w:tabs>
             <w:rPr>
+              <w:rFonts w:eastAsiaTheme="minorEastAsia"/>
               <w:noProof/>
+              <w:lang w:eastAsia="en-GB"/>
             </w:rPr>
           </w:pPr>
-          <w:hyperlink w:anchor="_Toc345945612" w:history="1">
+          <w:hyperlink w:anchor="_Toc345963545" w:history="1">
             <w:r>
               <w:rPr>
                 <w:rStyle w:val="Hyperlink"/>
@@ -203,7 +211,7 @@
                 <w:noProof/>
                 <w:webHidden/>
               </w:rPr>
-              <w:instrText xml:space="preserve"> PAGEREF _Toc345945612 \h </w:instrText>
+              <w:instrText xml:space="preserve"> PAGEREF _Toc345963545 \h </w:instrText>
             </w:r>
             <w:r>
               <w:rPr>
@@ -223,7 +231,7 @@
                 <w:noProof/>
                 <w:webHidden/>
               </w:rPr>
-              <w:t>2</w:t>
+              <w:t>3</w:t>
             </w:r>
             <w:r>
               <w:rPr>
@@ -241,10 +249,12 @@
               <w:tab w:val="right" w:leader="dot" w:pos="9016"/>
             </w:tabs>
             <w:rPr>
+              <w:rFonts w:eastAsiaTheme="minorEastAsia"/>
               <w:noProof/>
+              <w:lang w:eastAsia="en-GB"/>
             </w:rPr>
           </w:pPr>
-          <w:hyperlink w:anchor="_Toc345945613" w:history="1">
+          <w:hyperlink w:anchor="_Toc345963546" w:history="1">
             <w:r>
               <w:rPr>
                 <w:rStyle w:val="Hyperlink"/>
@@ -271,7 +281,7 @@
                 <w:noProof/>
                 <w:webHidden/>
               </w:rPr>
-              <w:instrText xml:space="preserve"> PAGEREF _Toc345945613 \h </w:instrText>
+              <w:instrText xml:space="preserve"> PAGEREF _Toc345963546 \h </w:instrText>
             </w:r>
             <w:r>
               <w:rPr>
@@ -291,7 +301,7 @@
                 <w:noProof/>
                 <w:webHidden/>
               </w:rPr>
-              <w:t>2</w:t>
+              <w:t>3</w:t>
             </w:r>
             <w:r>
               <w:rPr>
@@ -309,10 +319,12 @@
               <w:tab w:val="right" w:leader="dot" w:pos="9016"/>
             </w:tabs>
             <w:rPr>
+              <w:rFonts w:eastAsiaTheme="minorEastAsia"/>
               <w:noProof/>
+              <w:lang w:eastAsia="en-GB"/>
             </w:rPr>
           </w:pPr>
-          <w:hyperlink w:anchor="_Toc345945614" w:history="1">
+          <w:hyperlink w:anchor="_Toc345963547" w:history="1">
             <w:r>
               <w:rPr>
                 <w:rStyle w:val="Hyperlink"/>
@@ -339,7 +351,7 @@
                 <w:noProof/>
                 <w:webHidden/>
               </w:rPr>
-              <w:instrText xml:space="preserve"> PAGEREF _Toc345945614 \h </w:instrText>
+              <w:instrText xml:space="preserve"> PAGEREF _Toc345963547 \h </w:instrText>
             </w:r>
             <w:r>
               <w:rPr>
@@ -359,7 +371,217 @@
                 <w:noProof/>
                 <w:webHidden/>
               </w:rPr>
-              <w:t>2</w:t>
+              <w:t>3</w:t>
+            </w:r>
+            <w:r>
+              <w:rPr>
+                <w:noProof/>
+                <w:webHidden/>
+              </w:rPr>
+              <w:fldChar w:fldCharType="end"/>
+            </w:r>
+          </w:hyperlink>
+        </w:p>
+        <w:p>
+          <w:pPr>
+            <w:pStyle w:val="TOC3"/>
+            <w:tabs>
+              <w:tab w:val="right" w:leader="dot" w:pos="9016"/>
+            </w:tabs>
+            <w:rPr>
+              <w:rFonts w:eastAsiaTheme="minorEastAsia"/>
+              <w:noProof/>
+              <w:lang w:eastAsia="en-GB"/>
+            </w:rPr>
+          </w:pPr>
+          <w:hyperlink w:anchor="_Toc345963548" w:history="1">
+            <w:r>
+              <w:rPr>
+                <w:rStyle w:val="Hyperlink"/>
+                <w:noProof/>
+              </w:rPr>
+              <w:t>Controls</w:t>
+            </w:r>
+            <w:r>
+              <w:rPr>
+                <w:noProof/>
+                <w:webHidden/>
+              </w:rPr>
+              <w:tab/>
+            </w:r>
+            <w:r>
+              <w:rPr>
+                <w:noProof/>
+                <w:webHidden/>
+              </w:rPr>
+              <w:fldChar w:fldCharType="begin"/>
+            </w:r>
+            <w:r>
+              <w:rPr>
+                <w:noProof/>
+                <w:webHidden/>
+              </w:rPr>
+              <w:instrText xml:space="preserve"> PAGEREF _Toc345963548 \h </w:instrText>
+            </w:r>
+            <w:r>
+              <w:rPr>
+                <w:noProof/>
+                <w:webHidden/>
+              </w:rPr>
+            </w:r>
+            <w:r>
+              <w:rPr>
+                <w:noProof/>
+                <w:webHidden/>
+              </w:rPr>
+              <w:fldChar w:fldCharType="separate"/>
+            </w:r>
+            <w:r>
+              <w:rPr>
+                <w:noProof/>
+                <w:webHidden/>
+              </w:rPr>
+              <w:t>3</w:t>
+            </w:r>
+            <w:r>
+              <w:rPr>
+                <w:noProof/>
+                <w:webHidden/>
+              </w:rPr>
+              <w:fldChar w:fldCharType="end"/>
+            </w:r>
+          </w:hyperlink>
+        </w:p>
+        <w:p>
+          <w:pPr>
+            <w:pStyle w:val="TOC4"/>
+            <w:tabs>
+              <w:tab w:val="right" w:leader="dot" w:pos="9016"/>
+            </w:tabs>
+            <w:rPr>
+              <w:rFonts w:eastAsiaTheme="minorEastAsia"/>
+              <w:noProof/>
+              <w:lang w:eastAsia="en-GB"/>
+            </w:rPr>
+          </w:pPr>
+          <w:hyperlink w:anchor="_Toc345963549" w:history="1">
+            <w:r>
+              <w:rPr>
+                <w:rStyle w:val="Hyperlink"/>
+                <w:noProof/>
+              </w:rPr>
+              <w:t>Keyboard</w:t>
+            </w:r>
+            <w:r>
+              <w:rPr>
+                <w:noProof/>
+                <w:webHidden/>
+              </w:rPr>
+              <w:tab/>
+            </w:r>
+            <w:r>
+              <w:rPr>
+                <w:noProof/>
+                <w:webHidden/>
+              </w:rPr>
+              <w:fldChar w:fldCharType="begin"/>
+            </w:r>
+            <w:r>
+              <w:rPr>
+                <w:noProof/>
+                <w:webHidden/>
+              </w:rPr>
+              <w:instrText xml:space="preserve"> PAGEREF _Toc345963549 \h </w:instrText>
+            </w:r>
+            <w:r>
+              <w:rPr>
+                <w:noProof/>
+                <w:webHidden/>
+              </w:rPr>
+            </w:r>
+            <w:r>
+              <w:rPr>
+                <w:noProof/>
+                <w:webHidden/>
+              </w:rPr>
+              <w:fldChar w:fldCharType="separate"/>
+            </w:r>
+            <w:r>
+              <w:rPr>
+                <w:noProof/>
+                <w:webHidden/>
+              </w:rPr>
+              <w:t>3</w:t>
+            </w:r>
+            <w:r>
+              <w:rPr>
+                <w:noProof/>
+                <w:webHidden/>
+              </w:rPr>
+              <w:fldChar w:fldCharType="end"/>
+            </w:r>
+          </w:hyperlink>
+        </w:p>
+        <w:p>
+          <w:pPr>
+            <w:pStyle w:val="TOC4"/>
+            <w:tabs>
+              <w:tab w:val="right" w:leader="dot" w:pos="9016"/>
+            </w:tabs>
+            <w:rPr>
+              <w:rFonts w:eastAsiaTheme="minorEastAsia"/>
+              <w:noProof/>
+              <w:lang w:eastAsia="en-GB"/>
+            </w:rPr>
+          </w:pPr>
+          <w:hyperlink w:anchor="_Toc345963550" w:history="1">
+            <w:r>
+              <w:rPr>
+                <w:rStyle w:val="Hyperlink"/>
+                <w:noProof/>
+              </w:rPr>
+              <w:t>XBOX 360 Controller</w:t>
+            </w:r>
+            <w:r>
+              <w:rPr>
+                <w:noProof/>
+                <w:webHidden/>
+              </w:rPr>
+              <w:tab/>
+            </w:r>
+            <w:r>
+              <w:rPr>
+                <w:noProof/>
+                <w:webHidden/>
+              </w:rPr>
+              <w:fldChar w:fldCharType="begin"/>
+            </w:r>
+            <w:r>
+              <w:rPr>
+                <w:noProof/>
+                <w:webHidden/>
+              </w:rPr>
+              <w:instrText xml:space="preserve"> PAGEREF _Toc345963550 \h </w:instrText>
+            </w:r>
+            <w:r>
+              <w:rPr>
+                <w:noProof/>
+                <w:webHidden/>
+              </w:rPr>
+            </w:r>
+            <w:r>
+              <w:rPr>
+                <w:noProof/>
+                <w:webHidden/>
+              </w:rPr>
+              <w:fldChar w:fldCharType="separate"/>
+            </w:r>
+            <w:r>
+              <w:rPr>
+                <w:noProof/>
+                <w:webHidden/>
+              </w:rPr>
+              <w:t>3</w:t>
             </w:r>
             <w:r>
               <w:rPr>
@@ -377,10 +599,12 @@
               <w:tab w:val="right" w:leader="dot" w:pos="9016"/>
             </w:tabs>
             <w:rPr>
+              <w:rFonts w:eastAsiaTheme="minorEastAsia"/>
               <w:noProof/>
+              <w:lang w:eastAsia="en-GB"/>
             </w:rPr>
           </w:pPr>
-          <w:hyperlink w:anchor="_Toc345945615" w:history="1">
+          <w:hyperlink w:anchor="_Toc345963551" w:history="1">
             <w:r>
               <w:rPr>
                 <w:rStyle w:val="Hyperlink"/>
@@ -407,7 +631,7 @@
                 <w:noProof/>
                 <w:webHidden/>
               </w:rPr>
-              <w:instrText xml:space="preserve"> PAGEREF _Toc345945615 \h </w:instrText>
+              <w:instrText xml:space="preserve"> PAGEREF _Toc345963551 \h </w:instrText>
             </w:r>
             <w:r>
               <w:rPr>
@@ -427,7 +651,7 @@
                 <w:noProof/>
                 <w:webHidden/>
               </w:rPr>
-              <w:t>2</w:t>
+              <w:t>4</w:t>
             </w:r>
             <w:r>
               <w:rPr>
@@ -445,10 +669,12 @@
               <w:tab w:val="right" w:leader="dot" w:pos="9016"/>
             </w:tabs>
             <w:rPr>
+              <w:rFonts w:eastAsiaTheme="minorEastAsia"/>
               <w:noProof/>
+              <w:lang w:eastAsia="en-GB"/>
             </w:rPr>
           </w:pPr>
-          <w:hyperlink w:anchor="_Toc345945616" w:history="1">
+          <w:hyperlink w:anchor="_Toc345963552" w:history="1">
             <w:r>
               <w:rPr>
                 <w:rStyle w:val="Hyperlink"/>
@@ -475,7 +701,7 @@
                 <w:noProof/>
                 <w:webHidden/>
               </w:rPr>
-              <w:instrText xml:space="preserve"> PAGEREF _Toc345945616 \h </w:instrText>
+              <w:instrText xml:space="preserve"> PAGEREF _Toc345963552 \h </w:instrText>
             </w:r>
             <w:r>
               <w:rPr>
@@ -495,7 +721,7 @@
                 <w:noProof/>
                 <w:webHidden/>
               </w:rPr>
-              <w:t>4</w:t>
+              <w:t>6</w:t>
             </w:r>
             <w:r>
               <w:rPr>
@@ -513,10 +739,12 @@
               <w:tab w:val="right" w:leader="dot" w:pos="9016"/>
             </w:tabs>
             <w:rPr>
+              <w:rFonts w:eastAsiaTheme="minorEastAsia"/>
               <w:noProof/>
+              <w:lang w:eastAsia="en-GB"/>
             </w:rPr>
           </w:pPr>
-          <w:hyperlink w:anchor="_Toc345945617" w:history="1">
+          <w:hyperlink w:anchor="_Toc345963553" w:history="1">
             <w:r>
               <w:rPr>
                 <w:rStyle w:val="Hyperlink"/>
@@ -543,7 +771,7 @@
                 <w:noProof/>
                 <w:webHidden/>
               </w:rPr>
-              <w:instrText xml:space="preserve"> PAGEREF _Toc345945617 \h </w:instrText>
+              <w:instrText xml:space="preserve"> PAGEREF _Toc345963553 \h </w:instrText>
             </w:r>
             <w:r>
               <w:rPr>
@@ -563,7 +791,7 @@
                 <w:noProof/>
                 <w:webHidden/>
               </w:rPr>
-              <w:t>6</w:t>
+              <w:t>8</w:t>
             </w:r>
             <w:r>
               <w:rPr>
@@ -576,11 +804,6 @@
         </w:p>
         <w:p>
           <w:r>
-            <w:rPr>
-              <w:b/>
-              <w:bCs/>
-              <w:noProof/>
-            </w:rPr>
             <w:fldChar w:fldCharType="end"/>
           </w:r>
         </w:p>
@@ -595,7 +818,7 @@
       <w:pPr>
         <w:pStyle w:val="Heading2"/>
       </w:pPr>
-      <w:bookmarkStart w:id="1" w:name="_Toc345945611"/>
+      <w:bookmarkStart w:id="1" w:name="_Toc345963544"/>
       <w:r>
         <w:lastRenderedPageBreak/>
         <w:t>Software Versions</w:t>
@@ -606,7 +829,7 @@
       <w:pPr>
         <w:pStyle w:val="Heading3"/>
       </w:pPr>
-      <w:bookmarkStart w:id="2" w:name="_Toc345945612"/>
+      <w:bookmarkStart w:id="2" w:name="_Toc345963545"/>
       <w:r>
         <w:t>Visual Studio Version</w:t>
       </w:r>
@@ -621,7 +844,7 @@
       <w:pPr>
         <w:pStyle w:val="Heading3"/>
       </w:pPr>
-      <w:bookmarkStart w:id="3" w:name="_Toc345945613"/>
+      <w:bookmarkStart w:id="3" w:name="_Toc345963546"/>
       <w:r>
         <w:t>DirectX SDK Version</w:t>
       </w:r>
@@ -638,8 +861,13 @@
         <w:t xml:space="preserve"> of extensive rewrites </w:t>
       </w:r>
       <w:r>
-        <w:t>to the code base, depreciating many of the functions available in DirectX 9. Most noticeably, the fixed-function pipeline is no longer supported, requiring the use of (potentially) more confusing shaders</w:t>
-      </w:r>
+        <w:t xml:space="preserve">to the code base, depreciating many of the functions available in DirectX 9. Most noticeably, the fixed-function pipeline is no longer supported, requiring the use of (potentially) more confusing </w:t>
+      </w:r>
+      <w:proofErr w:type="spellStart"/>
+      <w:r>
+        <w:t>shaders</w:t>
+      </w:r>
+      <w:proofErr w:type="spellEnd"/>
       <w:sdt>
         <w:sdtPr>
           <w:id w:val="-1311941639"/>
@@ -675,7 +903,7 @@
       <w:pPr>
         <w:pStyle w:val="Heading2"/>
       </w:pPr>
-      <w:bookmarkStart w:id="4" w:name="_Toc345945614"/>
+      <w:bookmarkStart w:id="4" w:name="_Toc345963547"/>
       <w:r>
         <w:t>End User’s Guide</w:t>
       </w:r>
@@ -689,11 +917,23 @@
     </w:p>
     <w:p>
       <w:pPr>
+        <w:pStyle w:val="Heading3"/>
+      </w:pPr>
+      <w:bookmarkStart w:id="5" w:name="_Toc345963548"/>
+      <w:r>
+        <w:t>Controls</w:t>
+      </w:r>
+      <w:bookmarkEnd w:id="5"/>
+    </w:p>
+    <w:p>
+      <w:pPr>
         <w:pStyle w:val="Heading4"/>
       </w:pPr>
-      <w:r>
-        <w:t>Controls</w:t>
-      </w:r>
+      <w:bookmarkStart w:id="6" w:name="_Toc345963549"/>
+      <w:r>
+        <w:t>Keyboard</w:t>
+      </w:r>
+      <w:bookmarkEnd w:id="6"/>
       <w:r>
         <w:br/>
       </w:r>
@@ -771,12 +1011,120 @@
       </w:r>
     </w:p>
     <w:p>
+      <w:pPr>
+        <w:pStyle w:val="Heading4"/>
+      </w:pPr>
+      <w:bookmarkStart w:id="7" w:name="_Toc345963550"/>
+      <w:r>
+        <w:t>XBOX 360 Controller</w:t>
+      </w:r>
+      <w:bookmarkEnd w:id="7"/>
+      <w:r>
+        <w:br/>
+      </w:r>
+    </w:p>
+    <w:p>
+      <w:pPr>
+        <w:pStyle w:val="ListParagraph"/>
+        <w:numPr>
+          <w:ilvl w:val="0"/>
+          <w:numId w:val="1"/>
+        </w:numPr>
+      </w:pPr>
+      <w:r>
+        <w:t>Left Joystick</w:t>
+      </w:r>
+      <w:r>
+        <w:t>: Thrust forwards</w:t>
+      </w:r>
+    </w:p>
+    <w:p>
+      <w:pPr>
+        <w:pStyle w:val="ListParagraph"/>
+        <w:numPr>
+          <w:ilvl w:val="0"/>
+          <w:numId w:val="1"/>
+        </w:numPr>
+      </w:pPr>
+      <w:r>
+        <w:t>Right Joystick, Left</w:t>
+      </w:r>
+      <w:r>
+        <w:t>: Yaw left (Turn left)</w:t>
+      </w:r>
+    </w:p>
+    <w:p>
+      <w:pPr>
+        <w:pStyle w:val="ListParagraph"/>
+        <w:numPr>
+          <w:ilvl w:val="0"/>
+          <w:numId w:val="1"/>
+        </w:numPr>
+      </w:pPr>
+      <w:r>
+        <w:t xml:space="preserve">Right </w:t>
+      </w:r>
+      <w:r>
+        <w:t>Joystick Right</w:t>
+      </w:r>
+      <w:r>
+        <w:t>: Yaw right (Turn right)</w:t>
+      </w:r>
+    </w:p>
+    <w:p>
+      <w:pPr>
+        <w:pStyle w:val="ListParagraph"/>
+        <w:numPr>
+          <w:ilvl w:val="0"/>
+          <w:numId w:val="1"/>
+        </w:numPr>
+      </w:pPr>
+      <w:r>
+        <w:t>Right Joystick, Up</w:t>
+      </w:r>
+      <w:r>
+        <w:t>: Pitch up</w:t>
+      </w:r>
+    </w:p>
+    <w:p>
+      <w:pPr>
+        <w:pStyle w:val="ListParagraph"/>
+        <w:numPr>
+          <w:ilvl w:val="0"/>
+          <w:numId w:val="1"/>
+        </w:numPr>
+      </w:pPr>
+      <w:r>
+        <w:t>Right Joystick Down</w:t>
+      </w:r>
+      <w:r>
+        <w:t>: Pitch down</w:t>
+      </w:r>
+    </w:p>
+    <w:p>
+      <w:pPr>
+        <w:pStyle w:val="ListParagraph"/>
+        <w:numPr>
+          <w:ilvl w:val="0"/>
+          <w:numId w:val="1"/>
+        </w:numPr>
+      </w:pPr>
+      <w:r>
+        <w:t>Right Shoulder Button</w:t>
+      </w:r>
+      <w:r>
+        <w:t>: Drop bomb</w:t>
+      </w:r>
+    </w:p>
+    <w:p/>
+    <w:p>
       <w:r>
         <w:t>Bombs can only be created twice per second, and will drop ‘metronomic-ally’ if space is held. A sound will be played when they are dropped letting the player know they have released their cargo.</w:t>
       </w:r>
     </w:p>
     <w:p>
       <w:r>
+        <w:lastRenderedPageBreak/>
         <w:t xml:space="preserve">You cannot fly lower than the ground level, even when outside the ‘floating platform’ made up of floor </w:t>
       </w:r>
       <w:r>
@@ -786,27 +1134,30 @@
         <w:t xml:space="preserve">. </w:t>
       </w:r>
       <w:r>
-        <w:rPr>
-          <w:highlight w:val="yellow"/>
-        </w:rPr>
         <w:t>The p</w:t>
       </w:r>
       <w:r>
-        <w:rPr>
-          <w:highlight w:val="yellow"/>
-        </w:rPr>
-        <w:t>itch can only reach a max/min value of 75 degrees</w:t>
+        <w:t xml:space="preserve">itch can only reach a max/min value of </w:t>
+      </w:r>
+      <w:r>
+        <w:t>35</w:t>
+      </w:r>
+      <w:r>
+        <w:t xml:space="preserve"> degrees</w:t>
+      </w:r>
+      <w:r>
+        <w:t>.</w:t>
       </w:r>
     </w:p>
     <w:p>
       <w:pPr>
         <w:pStyle w:val="Heading2"/>
       </w:pPr>
-      <w:bookmarkStart w:id="5" w:name="_Toc345945615"/>
+      <w:bookmarkStart w:id="8" w:name="_Toc345963551"/>
       <w:r>
         <w:t>Programmer’s Guide</w:t>
       </w:r>
-      <w:bookmarkEnd w:id="5"/>
+      <w:bookmarkEnd w:id="8"/>
     </w:p>
     <w:p>
       <w:r>
@@ -830,10 +1181,10 @@
       <w:r>
         <w:rPr>
           <w:noProof/>
-          <w:lang w:eastAsia="zh-CN"/>
+          <w:lang w:eastAsia="en-GB"/>
         </w:rPr>
         <w:drawing>
-          <wp:inline distT="0" distB="0" distL="0" distR="0">
+          <wp:inline distT="0" distB="0" distL="0" distR="0" wp14:anchorId="297DC55B" wp14:editId="59090880">
             <wp:extent cx="5181600" cy="8192898"/>
             <wp:effectExtent l="0" t="0" r="0" b="0"/>
             <wp:docPr id="1" name="Picture 1"/>
@@ -848,7 +1199,7 @@
                     <pic:cNvPicPr/>
                   </pic:nvPicPr>
                   <pic:blipFill>
-                    <a:blip r:embed="rId7">
+                    <a:blip r:embed="rId9">
                       <a:extLst>
                         <a:ext uri="{28A0092B-C50C-407E-A947-70E740481C1C}">
                           <a14:useLocalDpi xmlns:a14="http://schemas.microsoft.com/office/drawing/2010/main" val="0"/>
@@ -878,44 +1229,155 @@
     <w:p>
       <w:r>
         <w:lastRenderedPageBreak/>
-        <w:t>Classes produced by myself are prefixed with the letter T. A structure has been created that allows common features shared between 2D and 3D objects to be shared. The base class TObject ‘has-a’ TPosition and a T</w:t>
-      </w:r>
-      <w:r>
-        <w:t xml:space="preserve">Effect. </w:t>
+        <w:t xml:space="preserve">Classes produced by myself are prefixed with the letter T. A structure has been created that allows common features shared between 2D and 3D objects to be shared. The base class </w:t>
+      </w:r>
+      <w:proofErr w:type="spellStart"/>
+      <w:r>
+        <w:t>TObject</w:t>
+      </w:r>
+      <w:proofErr w:type="spellEnd"/>
+      <w:r>
+        <w:t xml:space="preserve"> ‘has-a’ </w:t>
+      </w:r>
+      <w:proofErr w:type="spellStart"/>
+      <w:r>
+        <w:t>TPosition</w:t>
+      </w:r>
+      <w:proofErr w:type="spellEnd"/>
+      <w:r>
+        <w:t xml:space="preserve"> and a </w:t>
+      </w:r>
+      <w:proofErr w:type="spellStart"/>
+      <w:r>
+        <w:t>T</w:t>
+      </w:r>
+      <w:r>
+        <w:t>Effect</w:t>
+      </w:r>
+      <w:proofErr w:type="spellEnd"/>
+      <w:r>
+        <w:t xml:space="preserve">. </w:t>
       </w:r>
       <w:r>
         <w:br/>
       </w:r>
       <w:r>
         <w:br/>
-        <w:t xml:space="preserve">TPosition is concerned with the objects position, scale, rotation, and translation within 3D space. It provides a set of convenience methods to manipulate these properties safely.   </w:t>
-      </w:r>
-    </w:p>
-    <w:p>
-      <w:r>
-        <w:t>TEffect holds all the information regarding the shader file for that object. It is a pointer type; so many objects can all share the same effect object, this helps reduce code clutter, and can help with performance.</w:t>
-      </w:r>
-    </w:p>
-    <w:p>
-      <w:r>
-        <w:t>A TObject3D descends from TObject, sharing all public and protected properties, and importantly, implements the pure virtual methods, SetupForRender, FastRender and Ren</w:t>
-      </w:r>
-      <w:r>
-        <w:t>der. These are pieces of code that setup the shader with the correct variables, and the calls the Render function of the mesh. The mesh is a pointer to a CDXUTSDKMesh, many TObject3D’s can share the same mesh, this increases performance dramatically when rendering, and also uses much less RAM as only one copy of the mesh is needed.</w:t>
+      </w:r>
+      <w:proofErr w:type="spellStart"/>
+      <w:r>
+        <w:t>TPosition</w:t>
+      </w:r>
+      <w:proofErr w:type="spellEnd"/>
+      <w:r>
+        <w:t xml:space="preserve"> is concerned with the objects position, scale, rotation, and translation within 3D space. It provides a set of convenience methods to manipulate these properties safely.   </w:t>
+      </w:r>
+    </w:p>
+    <w:p>
+      <w:proofErr w:type="spellStart"/>
+      <w:r>
+        <w:t>TEffect</w:t>
+      </w:r>
+      <w:proofErr w:type="spellEnd"/>
+      <w:r>
+        <w:t xml:space="preserve"> holds all the information regarding the </w:t>
+      </w:r>
+      <w:proofErr w:type="spellStart"/>
+      <w:r>
+        <w:t>shader</w:t>
+      </w:r>
+      <w:proofErr w:type="spellEnd"/>
+      <w:r>
+        <w:t xml:space="preserve"> file for that object. It is a pointer type; so many objects can all share the same effect object, this helps reduce code clutter, and can help with performance.</w:t>
+      </w:r>
+    </w:p>
+    <w:p>
+      <w:r>
+        <w:t xml:space="preserve">A TObject3D descends from </w:t>
+      </w:r>
+      <w:proofErr w:type="spellStart"/>
+      <w:r>
+        <w:t>TObject</w:t>
+      </w:r>
+      <w:proofErr w:type="spellEnd"/>
+      <w:r>
+        <w:t xml:space="preserve">, sharing all public and protected properties, and importantly, implements the pure virtual methods, </w:t>
+      </w:r>
+      <w:proofErr w:type="spellStart"/>
+      <w:r>
+        <w:t>SetupForRender</w:t>
+      </w:r>
+      <w:proofErr w:type="spellEnd"/>
+      <w:r>
+        <w:t xml:space="preserve">, </w:t>
+      </w:r>
+      <w:proofErr w:type="spellStart"/>
+      <w:r>
+        <w:t>FastRender</w:t>
+      </w:r>
+      <w:proofErr w:type="spellEnd"/>
+      <w:r>
+        <w:t xml:space="preserve"> and Ren</w:t>
+      </w:r>
+      <w:r>
+        <w:t xml:space="preserve">der. </w:t>
+      </w:r>
+      <w:proofErr w:type="gramStart"/>
+      <w:r>
+        <w:t xml:space="preserve">These are pieces of code that setup the </w:t>
+      </w:r>
+      <w:proofErr w:type="spellStart"/>
+      <w:r>
+        <w:t>shader</w:t>
+      </w:r>
+      <w:proofErr w:type="spellEnd"/>
+      <w:r>
+        <w:t xml:space="preserve"> with</w:t>
+      </w:r>
+      <w:r>
+        <w:t xml:space="preserve"> the correct variables, and </w:t>
+      </w:r>
+      <w:r>
+        <w:t>calls</w:t>
+      </w:r>
+      <w:proofErr w:type="gramEnd"/>
+      <w:r>
+        <w:t xml:space="preserve"> the Render function of the mesh. The mesh is a pointer to a </w:t>
+      </w:r>
+      <w:proofErr w:type="spellStart"/>
+      <w:r>
+        <w:t>CDXUTSDKMesh</w:t>
+      </w:r>
+      <w:proofErr w:type="spellEnd"/>
+      <w:r>
+        <w:t>, many TObject3D’s can share the same mesh, this increases performance dramatically when rendering, and also uses much less RAM as only one copy of the mesh is needed.</w:t>
       </w:r>
     </w:p>
     <w:p>
       <w:r>
         <w:t xml:space="preserve">TObject2D is similar to TObject3D, except it implements the virtual methods in a 2D appropriate way. Each TObject2D has a pointer to a </w:t>
       </w:r>
-      <w:r>
-        <w:t>TTexture;</w:t>
+      <w:proofErr w:type="spellStart"/>
+      <w:r>
+        <w:t>TTexture</w:t>
+      </w:r>
+      <w:proofErr w:type="spellEnd"/>
+      <w:r>
+        <w:t>;</w:t>
       </w:r>
       <w:r>
         <w:t xml:space="preserve"> this stores the actual image file </w:t>
       </w:r>
       <w:r>
-        <w:t>and acts in a similar way to the CDXUTSDKMesh in that the same texture can be shared between multiple 2D objects.</w:t>
+        <w:t xml:space="preserve">and acts in a similar way to the </w:t>
+      </w:r>
+      <w:proofErr w:type="spellStart"/>
+      <w:r>
+        <w:t>CDXUTSDKMesh</w:t>
+      </w:r>
+      <w:proofErr w:type="spellEnd"/>
+      <w:r>
+        <w:t xml:space="preserve"> in that the same texture can be shared between multiple 2D objects.</w:t>
       </w:r>
       <w:r>
         <w:t xml:space="preserve"> The benefits of this can be seen when creating a floor based on hundreds, even thousands of tiles. Loading the program without shared textures can cause delays of 10’s of seconds, however with shared textures it loads up with no noticeable delay.</w:t>
@@ -923,31 +1385,70 @@
     </w:p>
     <w:p>
       <w:r>
-        <w:t xml:space="preserve">A TBall implements physics on a TObject3D, allowing the ‘force’ of gravity to act on the ball. </w:t>
-      </w:r>
-    </w:p>
-    <w:p>
-      <w:r>
-        <w:t>Additional convenience classes are TMeshProducer and TMeshProductionLimiter. TMeshProducer is used when creating a TObject3D, you ask the mesh producer for a pointer to the mesh. The mesh producer will deal with the details of deciding whether to create a new object, or just return a pointer to an existing one. This allows developers to reuse the same mesh hundreds of times without worrying about negative performance.</w:t>
-      </w:r>
-    </w:p>
-    <w:p>
-      <w:r>
-        <w:t xml:space="preserve">TMeshProductionLimiter is used to rate limit the production of meshes, this is useful for example when dropping bombs, as the user is only allowed to create a bomb every half second. </w:t>
+        <w:t xml:space="preserve">A </w:t>
+      </w:r>
+      <w:proofErr w:type="spellStart"/>
+      <w:r>
+        <w:t>TBall</w:t>
+      </w:r>
+      <w:proofErr w:type="spellEnd"/>
+      <w:r>
+        <w:t xml:space="preserve"> implements physics on a TObject3D, allowing the ‘force’ of gravity to act on the ball. </w:t>
+      </w:r>
+    </w:p>
+    <w:p>
+      <w:r>
+        <w:t xml:space="preserve">Additional convenience classes are </w:t>
+      </w:r>
+      <w:proofErr w:type="spellStart"/>
+      <w:r>
+        <w:t>TMeshProducer</w:t>
+      </w:r>
+      <w:proofErr w:type="spellEnd"/>
+      <w:r>
+        <w:t xml:space="preserve"> and </w:t>
+      </w:r>
+      <w:proofErr w:type="spellStart"/>
+      <w:r>
+        <w:t>TMeshProductionLimiter</w:t>
+      </w:r>
+      <w:proofErr w:type="spellEnd"/>
+      <w:r>
+        <w:t xml:space="preserve">. </w:t>
+      </w:r>
+      <w:proofErr w:type="spellStart"/>
+      <w:r>
+        <w:t>TMeshProducer</w:t>
+      </w:r>
+      <w:proofErr w:type="spellEnd"/>
+      <w:r>
+        <w:t xml:space="preserve"> is used when creating a TObject3D, you ask the mesh producer for a pointer to the mesh. The mesh producer will deal with the details of deciding whether to create a new object, or just return a pointer to an existing one. This allows developers to reuse the same mesh hundreds of times without worrying about negative performance.</w:t>
+      </w:r>
+    </w:p>
+    <w:p>
+      <w:proofErr w:type="spellStart"/>
+      <w:r>
+        <w:t>TMeshProductionLimiter</w:t>
+      </w:r>
+      <w:proofErr w:type="spellEnd"/>
+      <w:r>
+        <w:t xml:space="preserve"> is used to rate limit the production of meshes, this is useful for example when dropping bombs, as the user is only allowed to create a bomb every half second. </w:t>
       </w:r>
     </w:p>
     <w:p>
       <w:pPr>
         <w:pStyle w:val="Heading2"/>
       </w:pPr>
-      <w:bookmarkStart w:id="6" w:name="_Toc345945616"/>
+      <w:bookmarkStart w:id="9" w:name="_Toc345963552"/>
       <w:r>
         <w:t>Evaluation</w:t>
       </w:r>
-      <w:bookmarkEnd w:id="6"/>
-    </w:p>
-    <w:p/>
-    <w:p>
+      <w:bookmarkEnd w:id="9"/>
+    </w:p>
+    <w:p>
+      <w:r>
+        <w:br/>
+      </w:r>
       <w:r>
         <w:t xml:space="preserve">I am pleased </w:t>
       </w:r>
@@ -964,13 +1465,7 @@
         <w:t>modulatory</w:t>
       </w:r>
       <w:r>
-        <w:t xml:space="preserve"> I have achieved by refactoring different sample code</w:t>
-      </w:r>
-      <w:r>
-        <w:t>s</w:t>
-      </w:r>
-      <w:r>
-        <w:t xml:space="preserve"> and adding my own to create </w:t>
+        <w:t xml:space="preserve"> I have achieved by refactoring different sample code and adding my own to create </w:t>
       </w:r>
       <w:r>
         <w:t xml:space="preserve">a base I feel </w:t>
@@ -997,15 +1492,29 @@
         <w:t xml:space="preserve">However, </w:t>
       </w:r>
       <w:r>
-        <w:t>I am particularly proud of the realistic flapping of the Tigers ‘wings’. This is produced by a custom vertex shader that manipulates the wing mesh. It is based on the cosine of the current frame time, plus the distance</w:t>
-      </w:r>
-      <w:r>
-        <w:t xml:space="preserve"> away from the tiger body. This is then multiplied again by the distance away from the tiger body to create a new value of y for the particular vertex. This creates a quite realistic flap motion as the effect is more pronounced as the momentum travels down the wing.</w:t>
-      </w:r>
-    </w:p>
-    <w:p>
-      <w:r>
-        <w:t xml:space="preserve">Another notable feature is that parent TObject3D’s keeps track of any associated children. Once the parent has rendered itself, it then renders all of its children, passing down its </w:t>
+        <w:t xml:space="preserve">I am particularly proud of the realistic flapping of the Tigers ‘wings’. This is produced by a custom vertex </w:t>
+      </w:r>
+      <w:proofErr w:type="spellStart"/>
+      <w:r>
+        <w:t>shader</w:t>
+      </w:r>
+      <w:proofErr w:type="spellEnd"/>
+      <w:r>
+        <w:t xml:space="preserve"> that manipulates the wing mesh. It is based on the cosine of the current frame time, plus the distance</w:t>
+      </w:r>
+      <w:r>
+        <w:t xml:space="preserve"> away from the tiger body. This is then multiplied again by the distance away from the tiger body to create a new value of y for the particular vertex. This creates a realistic flap motion as the effect is more pronounced as the momentum travels down the wing.</w:t>
+      </w:r>
+    </w:p>
+    <w:p>
+      <w:r>
+        <w:t>Another notable feature is that</w:t>
+      </w:r>
+      <w:r>
+        <w:t xml:space="preserve"> a parent TObject3D</w:t>
+      </w:r>
+      <w:r>
+        <w:t xml:space="preserve"> keeps track of any associated children. Once the parent has rendered itself, it then renders all of its children, passing down its </w:t>
       </w:r>
       <w:r>
         <w:t>world matrix as a ‘context’.</w:t>
@@ -1013,12 +1522,61 @@
     </w:p>
     <w:p>
       <w:r>
-        <w:t>I have also spent some time focusing on performance gains; this is manifested by having three render methods, SetupForRender, FastRender and Render. If used correctly they can dramatically improve the frame rate when rendering many of the same objects. SetupForRender will, as the name says setup all of the correct variables in the shader for that object type. This is attributes like the vertex layout and the primitive type. FastRender will then just calculate the world matrix, and matrix view projection for that instance of the object before finally rendering it. Render can be used to chain both steps together.</w:t>
+        <w:t xml:space="preserve">I have also spent some time focusing on performance gains; this is manifested by having three render methods, </w:t>
+      </w:r>
+      <w:proofErr w:type="spellStart"/>
+      <w:r>
+        <w:t>SetupForRender</w:t>
+      </w:r>
+      <w:proofErr w:type="spellEnd"/>
+      <w:r>
+        <w:t xml:space="preserve">, </w:t>
+      </w:r>
+      <w:proofErr w:type="spellStart"/>
+      <w:r>
+        <w:t>FastRender</w:t>
+      </w:r>
+      <w:proofErr w:type="spellEnd"/>
+      <w:r>
+        <w:t xml:space="preserve"> and Render. If used correctly they can dramatically improve the frame rate when rendering many of the same objects. </w:t>
+      </w:r>
+      <w:proofErr w:type="spellStart"/>
+      <w:r>
+        <w:t>SetupForRender</w:t>
+      </w:r>
+      <w:proofErr w:type="spellEnd"/>
+      <w:r>
+        <w:t xml:space="preserve"> will, as the name </w:t>
+      </w:r>
+      <w:r>
+        <w:t>suggests</w:t>
+      </w:r>
+      <w:r>
+        <w:t xml:space="preserve"> setup all of the correct variables in the </w:t>
+      </w:r>
+      <w:proofErr w:type="spellStart"/>
+      <w:r>
+        <w:t>shader</w:t>
+      </w:r>
+      <w:proofErr w:type="spellEnd"/>
+      <w:r>
+        <w:t xml:space="preserve"> for that object type. This is attributes like the vertex layout and the primitive type. </w:t>
+      </w:r>
+      <w:proofErr w:type="spellStart"/>
+      <w:r>
+        <w:t>FastRender</w:t>
+      </w:r>
+      <w:proofErr w:type="spellEnd"/>
+      <w:r>
+        <w:t xml:space="preserve"> will then just calculate the world matrix, and matrix view projection for that instance of the object before finally rendering it. Render can be used to chain both steps together.</w:t>
       </w:r>
     </w:p>
     <w:p>
       <w:r>
         <w:t>All other base, and physics objectives of the coursework have been implemented, and I am happy with my personal understanding of how each part works together.</w:t>
+      </w:r>
+      <w:r>
+        <w:t xml:space="preserve"> I have also spent a considerable chunk of time using the PIX for Windows DirectX profiler/debugger to track down and remove all memory leaks from the program.</w:t>
       </w:r>
     </w:p>
     <w:p>
@@ -1030,12 +1588,12 @@
       <w:r>
         <w:rPr>
           <w:noProof/>
-          <w:lang w:eastAsia="zh-CN"/>
+          <w:lang w:eastAsia="en-GB"/>
         </w:rPr>
         <w:drawing>
-          <wp:inline distT="0" distB="0" distL="0" distR="0" wp14:anchorId="7047BC7E" wp14:editId="0B172151">
-            <wp:extent cx="5276850" cy="4513911"/>
-            <wp:effectExtent l="0" t="0" r="0" b="1270"/>
+          <wp:inline distT="0" distB="0" distL="0" distR="0" wp14:anchorId="4A980B8A" wp14:editId="45FF7C55">
+            <wp:extent cx="4877091" cy="4171950"/>
+            <wp:effectExtent l="0" t="0" r="0" b="0"/>
             <wp:docPr id="2" name="Picture 2"/>
             <wp:cNvGraphicFramePr>
               <a:graphicFrameLocks xmlns:a="http://schemas.openxmlformats.org/drawingml/2006/main" noChangeAspect="1"/>
@@ -1048,7 +1606,7 @@
                     <pic:cNvPicPr/>
                   </pic:nvPicPr>
                   <pic:blipFill>
-                    <a:blip r:embed="rId8">
+                    <a:blip r:embed="rId10">
                       <a:extLst>
                         <a:ext uri="{28A0092B-C50C-407E-A947-70E740481C1C}">
                           <a14:useLocalDpi xmlns:a14="http://schemas.microsoft.com/office/drawing/2010/main" val="0"/>
@@ -1062,7 +1620,7 @@
                   <pic:spPr>
                     <a:xfrm>
                       <a:off x="0" y="0"/>
-                      <a:ext cx="5274513" cy="4511912"/>
+                      <a:ext cx="4874931" cy="4170102"/>
                     </a:xfrm>
                     <a:prstGeom prst="rect">
                       <a:avLst/>
@@ -1082,12 +1640,12 @@
       <w:r>
         <w:br w:type="page"/>
       </w:r>
-      <w:bookmarkStart w:id="7" w:name="_Toc345945617"/>
+      <w:bookmarkStart w:id="10" w:name="_Toc345963553"/>
       <w:r>
         <w:lastRenderedPageBreak/>
         <w:t>References</w:t>
       </w:r>
-      <w:bookmarkEnd w:id="7"/>
+      <w:bookmarkEnd w:id="10"/>
     </w:p>
     <w:p/>
     <w:p>
@@ -1134,13 +1692,108 @@
       </w:r>
     </w:p>
     <w:sectPr>
+      <w:headerReference w:type="default" r:id="rId11"/>
       <w:pgSz w:w="11906" w:h="16838"/>
       <w:pgMar w:top="1440" w:right="1440" w:bottom="1440" w:left="1440" w:header="708" w:footer="708" w:gutter="0"/>
       <w:cols w:space="708"/>
+      <w:titlePg/>
       <w:docGrid w:linePitch="360"/>
     </w:sectPr>
   </w:body>
 </w:document>
+</file>
+
+<file path=word/endnotes.xml><?xml version="1.0" encoding="utf-8"?>
+<w:endnotes xmlns:wpc="http://schemas.microsoft.com/office/word/2010/wordprocessingCanvas" xmlns:mc="http://schemas.openxmlformats.org/markup-compatibility/2006" xmlns:o="urn:schemas-microsoft-com:office:office" xmlns:r="http://schemas.openxmlformats.org/officeDocument/2006/relationships" xmlns:m="http://schemas.openxmlformats.org/officeDocument/2006/math" xmlns:v="urn:schemas-microsoft-com:vml" xmlns:wp14="http://schemas.microsoft.com/office/word/2010/wordprocessingDrawing" xmlns:wp="http://schemas.openxmlformats.org/drawingml/2006/wordprocessingDrawing" xmlns:w10="urn:schemas-microsoft-com:office:word" xmlns:w="http://schemas.openxmlformats.org/wordprocessingml/2006/main" xmlns:w14="http://schemas.microsoft.com/office/word/2010/wordml" xmlns:wpg="http://schemas.microsoft.com/office/word/2010/wordprocessingGroup" xmlns:wpi="http://schemas.microsoft.com/office/word/2010/wordprocessingInk" xmlns:wne="http://schemas.microsoft.com/office/word/2006/wordml" xmlns:wps="http://schemas.microsoft.com/office/word/2010/wordprocessingShape" mc:Ignorable="w14 wp14">
+  <w:endnote w:type="separator" w:id="-1">
+    <w:p>
+      <w:pPr>
+        <w:spacing w:after="0" w:line="240" w:lineRule="auto"/>
+      </w:pPr>
+      <w:r>
+        <w:separator/>
+      </w:r>
+    </w:p>
+  </w:endnote>
+  <w:endnote w:type="continuationSeparator" w:id="0">
+    <w:p>
+      <w:pPr>
+        <w:spacing w:after="0" w:line="240" w:lineRule="auto"/>
+      </w:pPr>
+      <w:r>
+        <w:continuationSeparator/>
+      </w:r>
+    </w:p>
+  </w:endnote>
+</w:endnotes>
+</file>
+
+<file path=word/footnotes.xml><?xml version="1.0" encoding="utf-8"?>
+<w:footnotes xmlns:wpc="http://schemas.microsoft.com/office/word/2010/wordprocessingCanvas" xmlns:mc="http://schemas.openxmlformats.org/markup-compatibility/2006" xmlns:o="urn:schemas-microsoft-com:office:office" xmlns:r="http://schemas.openxmlformats.org/officeDocument/2006/relationships" xmlns:m="http://schemas.openxmlformats.org/officeDocument/2006/math" xmlns:v="urn:schemas-microsoft-com:vml" xmlns:wp14="http://schemas.microsoft.com/office/word/2010/wordprocessingDrawing" xmlns:wp="http://schemas.openxmlformats.org/drawingml/2006/wordprocessingDrawing" xmlns:w10="urn:schemas-microsoft-com:office:word" xmlns:w="http://schemas.openxmlformats.org/wordprocessingml/2006/main" xmlns:w14="http://schemas.microsoft.com/office/word/2010/wordml" xmlns:wpg="http://schemas.microsoft.com/office/word/2010/wordprocessingGroup" xmlns:wpi="http://schemas.microsoft.com/office/word/2010/wordprocessingInk" xmlns:wne="http://schemas.microsoft.com/office/word/2006/wordml" xmlns:wps="http://schemas.microsoft.com/office/word/2010/wordprocessingShape" mc:Ignorable="w14 wp14">
+  <w:footnote w:type="separator" w:id="-1">
+    <w:p>
+      <w:pPr>
+        <w:spacing w:after="0" w:line="240" w:lineRule="auto"/>
+      </w:pPr>
+      <w:r>
+        <w:separator/>
+      </w:r>
+    </w:p>
+  </w:footnote>
+  <w:footnote w:type="continuationSeparator" w:id="0">
+    <w:p>
+      <w:pPr>
+        <w:spacing w:after="0" w:line="240" w:lineRule="auto"/>
+      </w:pPr>
+      <w:r>
+        <w:continuationSeparator/>
+      </w:r>
+    </w:p>
+  </w:footnote>
+</w:footnotes>
+</file>
+
+<file path=word/header1.xml><?xml version="1.0" encoding="utf-8"?>
+<w:hdr xmlns:wpc="http://schemas.microsoft.com/office/word/2010/wordprocessingCanvas" xmlns:mc="http://schemas.openxmlformats.org/markup-compatibility/2006" xmlns:o="urn:schemas-microsoft-com:office:office" xmlns:r="http://schemas.openxmlformats.org/officeDocument/2006/relationships" xmlns:m="http://schemas.openxmlformats.org/officeDocument/2006/math" xmlns:v="urn:schemas-microsoft-com:vml" xmlns:wp14="http://schemas.microsoft.com/office/word/2010/wordprocessingDrawing" xmlns:wp="http://schemas.openxmlformats.org/drawingml/2006/wordprocessingDrawing" xmlns:w10="urn:schemas-microsoft-com:office:word" xmlns:w="http://schemas.openxmlformats.org/wordprocessingml/2006/main" xmlns:w14="http://schemas.microsoft.com/office/word/2010/wordml" xmlns:wpg="http://schemas.microsoft.com/office/word/2010/wordprocessingGroup" xmlns:wpi="http://schemas.microsoft.com/office/word/2010/wordprocessingInk" xmlns:wne="http://schemas.microsoft.com/office/word/2006/wordml" xmlns:wps="http://schemas.microsoft.com/office/word/2010/wordprocessingShape" mc:Ignorable="w14 wp14">
+  <w:p>
+    <w:pPr>
+      <w:pStyle w:val="Header"/>
+    </w:pPr>
+    <w:r>
+      <w:t>Tim Garner</w:t>
+    </w:r>
+    <w:r>
+      <w:ptab w:relativeTo="margin" w:alignment="center" w:leader="none"/>
+    </w:r>
+    <w:r>
+      <w:t>SOFT323 Report</w:t>
+    </w:r>
+    <w:r>
+      <w:ptab w:relativeTo="margin" w:alignment="right" w:leader="none"/>
+    </w:r>
+    <w:r>
+      <w:fldChar w:fldCharType="begin"/>
+    </w:r>
+    <w:r>
+      <w:instrText xml:space="preserve"> PAGE   \* MERGEFORMAT </w:instrText>
+    </w:r>
+    <w:r>
+      <w:fldChar w:fldCharType="separate"/>
+    </w:r>
+    <w:r>
+      <w:rPr>
+        <w:noProof/>
+      </w:rPr>
+      <w:t>2</w:t>
+    </w:r>
+    <w:r>
+      <w:rPr>
+        <w:noProof/>
+      </w:rPr>
+      <w:fldChar w:fldCharType="end"/>
+    </w:r>
+  </w:p>
+</w:hdr>
 </file>
 
 <file path=word/numbering.xml><?xml version="1.0" encoding="utf-8"?>
@@ -1743,6 +2396,63 @@
       <w:u w:val="single"/>
     </w:rPr>
   </w:style>
+  <w:style w:type="paragraph" w:styleId="TOC4">
+    <w:name w:val="toc 4"/>
+    <w:basedOn w:val="Normal"/>
+    <w:next w:val="Normal"/>
+    <w:autoRedefine/>
+    <w:uiPriority w:val="39"/>
+    <w:unhideWhenUsed/>
+    <w:rsid w:val="00636D69"/>
+    <w:pPr>
+      <w:spacing w:after="100"/>
+      <w:ind w:left="660"/>
+    </w:pPr>
+  </w:style>
+  <w:style w:type="paragraph" w:styleId="Header">
+    <w:name w:val="header"/>
+    <w:basedOn w:val="Normal"/>
+    <w:link w:val="HeaderChar"/>
+    <w:uiPriority w:val="99"/>
+    <w:unhideWhenUsed/>
+    <w:rsid w:val="00087AC3"/>
+    <w:pPr>
+      <w:tabs>
+        <w:tab w:val="center" w:pos="4513"/>
+        <w:tab w:val="right" w:pos="9026"/>
+      </w:tabs>
+      <w:spacing w:after="0" w:line="240" w:lineRule="auto"/>
+    </w:pPr>
+  </w:style>
+  <w:style w:type="character" w:customStyle="1" w:styleId="HeaderChar">
+    <w:name w:val="Header Char"/>
+    <w:basedOn w:val="DefaultParagraphFont"/>
+    <w:link w:val="Header"/>
+    <w:uiPriority w:val="99"/>
+    <w:rsid w:val="00087AC3"/>
+  </w:style>
+  <w:style w:type="paragraph" w:styleId="Footer">
+    <w:name w:val="footer"/>
+    <w:basedOn w:val="Normal"/>
+    <w:link w:val="FooterChar"/>
+    <w:uiPriority w:val="99"/>
+    <w:unhideWhenUsed/>
+    <w:rsid w:val="00087AC3"/>
+    <w:pPr>
+      <w:tabs>
+        <w:tab w:val="center" w:pos="4513"/>
+        <w:tab w:val="right" w:pos="9026"/>
+      </w:tabs>
+      <w:spacing w:after="0" w:line="240" w:lineRule="auto"/>
+    </w:pPr>
+  </w:style>
+  <w:style w:type="character" w:customStyle="1" w:styleId="FooterChar">
+    <w:name w:val="Footer Char"/>
+    <w:basedOn w:val="DefaultParagraphFont"/>
+    <w:link w:val="Footer"/>
+    <w:uiPriority w:val="99"/>
+    <w:rsid w:val="00087AC3"/>
+  </w:style>
 </w:styles>
 </file>
 
@@ -2225,7 +2935,586 @@
       <w:u w:val="single"/>
     </w:rPr>
   </w:style>
+  <w:style w:type="paragraph" w:styleId="TOC4">
+    <w:name w:val="toc 4"/>
+    <w:basedOn w:val="Normal"/>
+    <w:next w:val="Normal"/>
+    <w:autoRedefine/>
+    <w:uiPriority w:val="39"/>
+    <w:unhideWhenUsed/>
+    <w:rsid w:val="00636D69"/>
+    <w:pPr>
+      <w:spacing w:after="100"/>
+      <w:ind w:left="660"/>
+    </w:pPr>
+  </w:style>
+  <w:style w:type="paragraph" w:styleId="Header">
+    <w:name w:val="header"/>
+    <w:basedOn w:val="Normal"/>
+    <w:link w:val="HeaderChar"/>
+    <w:uiPriority w:val="99"/>
+    <w:unhideWhenUsed/>
+    <w:rsid w:val="00087AC3"/>
+    <w:pPr>
+      <w:tabs>
+        <w:tab w:val="center" w:pos="4513"/>
+        <w:tab w:val="right" w:pos="9026"/>
+      </w:tabs>
+      <w:spacing w:after="0" w:line="240" w:lineRule="auto"/>
+    </w:pPr>
+  </w:style>
+  <w:style w:type="character" w:customStyle="1" w:styleId="HeaderChar">
+    <w:name w:val="Header Char"/>
+    <w:basedOn w:val="DefaultParagraphFont"/>
+    <w:link w:val="Header"/>
+    <w:uiPriority w:val="99"/>
+    <w:rsid w:val="00087AC3"/>
+  </w:style>
+  <w:style w:type="paragraph" w:styleId="Footer">
+    <w:name w:val="footer"/>
+    <w:basedOn w:val="Normal"/>
+    <w:link w:val="FooterChar"/>
+    <w:uiPriority w:val="99"/>
+    <w:unhideWhenUsed/>
+    <w:rsid w:val="00087AC3"/>
+    <w:pPr>
+      <w:tabs>
+        <w:tab w:val="center" w:pos="4513"/>
+        <w:tab w:val="right" w:pos="9026"/>
+      </w:tabs>
+      <w:spacing w:after="0" w:line="240" w:lineRule="auto"/>
+    </w:pPr>
+  </w:style>
+  <w:style w:type="character" w:customStyle="1" w:styleId="FooterChar">
+    <w:name w:val="Footer Char"/>
+    <w:basedOn w:val="DefaultParagraphFont"/>
+    <w:link w:val="Footer"/>
+    <w:uiPriority w:val="99"/>
+    <w:rsid w:val="00087AC3"/>
+  </w:style>
 </w:styles>
+</file>
+
+<file path=word/glossary/document.xml><?xml version="1.0" encoding="utf-8"?>
+<w:glossaryDocument xmlns:wpc="http://schemas.microsoft.com/office/word/2010/wordprocessingCanvas" xmlns:mc="http://schemas.openxmlformats.org/markup-compatibility/2006" xmlns:o="urn:schemas-microsoft-com:office:office" xmlns:r="http://schemas.openxmlformats.org/officeDocument/2006/relationships" xmlns:m="http://schemas.openxmlformats.org/officeDocument/2006/math" xmlns:v="urn:schemas-microsoft-com:vml" xmlns:wp14="http://schemas.microsoft.com/office/word/2010/wordprocessingDrawing" xmlns:wp="http://schemas.openxmlformats.org/drawingml/2006/wordprocessingDrawing" xmlns:w10="urn:schemas-microsoft-com:office:word" xmlns:w="http://schemas.openxmlformats.org/wordprocessingml/2006/main" xmlns:w14="http://schemas.microsoft.com/office/word/2010/wordml" xmlns:wpg="http://schemas.microsoft.com/office/word/2010/wordprocessingGroup" xmlns:wpi="http://schemas.microsoft.com/office/word/2010/wordprocessingInk" xmlns:wne="http://schemas.microsoft.com/office/word/2006/wordml" xmlns:wps="http://schemas.microsoft.com/office/word/2010/wordprocessingShape" mc:Ignorable="w14 wp14"/>
+</file>
+
+<file path=word/glossary/fontTable.xml><?xml version="1.0" encoding="utf-8"?>
+<w:fonts xmlns:mc="http://schemas.openxmlformats.org/markup-compatibility/2006" xmlns:r="http://schemas.openxmlformats.org/officeDocument/2006/relationships" xmlns:w="http://schemas.openxmlformats.org/wordprocessingml/2006/main" xmlns:w14="http://schemas.microsoft.com/office/word/2010/wordml" mc:Ignorable="w14">
+  <w:font w:name="Symbol">
+    <w:panose1 w:val="05050102010706020507"/>
+    <w:charset w:val="02"/>
+    <w:family w:val="roman"/>
+    <w:pitch w:val="variable"/>
+    <w:sig w:usb0="00000000" w:usb1="10000000" w:usb2="00000000" w:usb3="00000000" w:csb0="80000000" w:csb1="00000000"/>
+  </w:font>
+  <w:font w:name="Times New Roman">
+    <w:panose1 w:val="02020603050405020304"/>
+    <w:charset w:val="00"/>
+    <w:family w:val="roman"/>
+    <w:pitch w:val="variable"/>
+    <w:sig w:usb0="E0002AFF" w:usb1="C0007841" w:usb2="00000009" w:usb3="00000000" w:csb0="000001FF" w:csb1="00000000"/>
+  </w:font>
+  <w:font w:name="Courier New">
+    <w:panose1 w:val="02070309020205020404"/>
+    <w:charset w:val="00"/>
+    <w:family w:val="modern"/>
+    <w:pitch w:val="fixed"/>
+    <w:sig w:usb0="E0002AFF" w:usb1="C0007843" w:usb2="00000009" w:usb3="00000000" w:csb0="000001FF" w:csb1="00000000"/>
+  </w:font>
+  <w:font w:name="Wingdings">
+    <w:panose1 w:val="05000000000000000000"/>
+    <w:charset w:val="02"/>
+    <w:family w:val="auto"/>
+    <w:pitch w:val="variable"/>
+    <w:sig w:usb0="00000000" w:usb1="10000000" w:usb2="00000000" w:usb3="00000000" w:csb0="80000000" w:csb1="00000000"/>
+  </w:font>
+  <w:font w:name="Arial">
+    <w:panose1 w:val="020B0604020202020204"/>
+    <w:charset w:val="00"/>
+    <w:family w:val="swiss"/>
+    <w:pitch w:val="variable"/>
+    <w:sig w:usb0="E0002AFF" w:usb1="C0007843" w:usb2="00000009" w:usb3="00000000" w:csb0="000001FF" w:csb1="00000000"/>
+  </w:font>
+  <w:font w:name="SimHei">
+    <w:altName w:val="黑体"/>
+    <w:panose1 w:val="02010609060101010101"/>
+    <w:charset w:val="86"/>
+    <w:family w:val="modern"/>
+    <w:pitch w:val="fixed"/>
+    <w:sig w:usb0="800002BF" w:usb1="38CF7CFA" w:usb2="00000016" w:usb3="00000000" w:csb0="00040001" w:csb1="00000000"/>
+  </w:font>
+  <w:font w:name="Tahoma">
+    <w:panose1 w:val="00000000000000000000"/>
+    <w:charset w:val="00"/>
+    <w:family w:val="swiss"/>
+    <w:notTrueType/>
+    <w:pitch w:val="variable"/>
+    <w:sig w:usb0="00000003" w:usb1="00000000" w:usb2="00000000" w:usb3="00000000" w:csb0="00000001" w:csb1="00000000"/>
+  </w:font>
+  <w:font w:name="Calibri">
+    <w:panose1 w:val="020F0502020204030204"/>
+    <w:charset w:val="00"/>
+    <w:family w:val="swiss"/>
+    <w:pitch w:val="variable"/>
+    <w:sig w:usb0="E00002FF" w:usb1="4000ACFF" w:usb2="00000001" w:usb3="00000000" w:csb0="0000019F" w:csb1="00000000"/>
+  </w:font>
+  <w:font w:name="Cambria">
+    <w:panose1 w:val="02040503050406030204"/>
+    <w:charset w:val="00"/>
+    <w:family w:val="roman"/>
+    <w:pitch w:val="variable"/>
+    <w:sig w:usb0="E00002FF" w:usb1="400004FF" w:usb2="00000000" w:usb3="00000000" w:csb0="0000019F" w:csb1="00000000"/>
+  </w:font>
+</w:fonts>
+</file>
+
+<file path=word/glossary/settings.xml><?xml version="1.0" encoding="utf-8"?>
+<w:settings xmlns:mc="http://schemas.openxmlformats.org/markup-compatibility/2006" xmlns:o="urn:schemas-microsoft-com:office:office" xmlns:r="http://schemas.openxmlformats.org/officeDocument/2006/relationships" xmlns:m="http://schemas.openxmlformats.org/officeDocument/2006/math" xmlns:v="urn:schemas-microsoft-com:vml" xmlns:w10="urn:schemas-microsoft-com:office:word" xmlns:w="http://schemas.openxmlformats.org/wordprocessingml/2006/main" xmlns:w14="http://schemas.microsoft.com/office/word/2010/wordml" xmlns:sl="http://schemas.openxmlformats.org/schemaLibrary/2006/main" mc:Ignorable="w14">
+  <w:view w:val="normal"/>
+  <w:defaultTabStop w:val="720"/>
+  <w:characterSpacingControl w:val="doNotCompress"/>
+  <w:compat>
+    <w:useFELayout/>
+    <w:compatSetting w:name="compatibilityMode" w:uri="http://schemas.microsoft.com/office/word" w:val="14"/>
+    <w:compatSetting w:name="overrideTableStyleFontSizeAndJustification" w:uri="http://schemas.microsoft.com/office/word" w:val="1"/>
+    <w:compatSetting w:name="enableOpenTypeFeatures" w:uri="http://schemas.microsoft.com/office/word" w:val="1"/>
+    <w:compatSetting w:name="doNotFlipMirrorIndents" w:uri="http://schemas.microsoft.com/office/word" w:val="1"/>
+  </w:compat>
+  <w:rsids>
+    <w:rsidRoot w:val="009872E2"/>
+    <w:rsid w:val="009872E2"/>
+    <w:rsid w:val="00F36990"/>
+  </w:rsids>
+  <m:mathPr>
+    <m:mathFont m:val="Cambria Math"/>
+    <m:brkBin m:val="before"/>
+    <m:brkBinSub m:val="--"/>
+    <m:smallFrac m:val="0"/>
+    <m:dispDef/>
+    <m:lMargin m:val="0"/>
+    <m:rMargin m:val="0"/>
+    <m:defJc m:val="centerGroup"/>
+    <m:wrapIndent m:val="1440"/>
+    <m:intLim m:val="subSup"/>
+    <m:naryLim m:val="undOvr"/>
+  </m:mathPr>
+  <w:themeFontLang w:val="en-GB"/>
+  <w:clrSchemeMapping w:bg1="light1" w:t1="dark1" w:bg2="light2" w:t2="dark2" w:accent1="accent1" w:accent2="accent2" w:accent3="accent3" w:accent4="accent4" w:accent5="accent5" w:accent6="accent6" w:hyperlink="hyperlink" w:followedHyperlink="followedHyperlink"/>
+  <w:decimalSymbol w:val="."/>
+  <w:listSeparator w:val=","/>
+</w:settings>
+</file>
+
+<file path=word/glossary/styles.xml><?xml version="1.0" encoding="utf-8"?>
+<w:styles xmlns:mc="http://schemas.openxmlformats.org/markup-compatibility/2006" xmlns:r="http://schemas.openxmlformats.org/officeDocument/2006/relationships" xmlns:w="http://schemas.openxmlformats.org/wordprocessingml/2006/main" xmlns:w14="http://schemas.microsoft.com/office/word/2010/wordml" mc:Ignorable="w14">
+  <w:docDefaults>
+    <w:rPrDefault>
+      <w:rPr>
+        <w:rFonts w:asciiTheme="minorHAnsi" w:eastAsiaTheme="minorEastAsia" w:hAnsiTheme="minorHAnsi" w:cstheme="minorBidi"/>
+        <w:sz w:val="22"/>
+        <w:szCs w:val="22"/>
+        <w:lang w:val="en-GB" w:eastAsia="en-GB" w:bidi="ar-SA"/>
+      </w:rPr>
+    </w:rPrDefault>
+    <w:pPrDefault>
+      <w:pPr>
+        <w:spacing w:after="200" w:line="276" w:lineRule="auto"/>
+      </w:pPr>
+    </w:pPrDefault>
+  </w:docDefaults>
+  <w:latentStyles w:defLockedState="0" w:defUIPriority="99" w:defSemiHidden="1" w:defUnhideWhenUsed="1" w:defQFormat="0" w:count="267">
+    <w:lsdException w:name="Normal" w:semiHidden="0" w:uiPriority="0" w:unhideWhenUsed="0" w:qFormat="1"/>
+    <w:lsdException w:name="heading 1" w:semiHidden="0" w:uiPriority="9" w:unhideWhenUsed="0" w:qFormat="1"/>
+    <w:lsdException w:name="heading 2" w:uiPriority="9" w:qFormat="1"/>
+    <w:lsdException w:name="heading 3" w:uiPriority="9" w:qFormat="1"/>
+    <w:lsdException w:name="heading 4" w:uiPriority="9" w:qFormat="1"/>
+    <w:lsdException w:name="heading 5" w:uiPriority="9" w:qFormat="1"/>
+    <w:lsdException w:name="heading 6" w:uiPriority="9" w:qFormat="1"/>
+    <w:lsdException w:name="heading 7" w:uiPriority="9" w:qFormat="1"/>
+    <w:lsdException w:name="heading 8" w:uiPriority="9" w:qFormat="1"/>
+    <w:lsdException w:name="heading 9" w:uiPriority="9" w:qFormat="1"/>
+    <w:lsdException w:name="toc 1" w:uiPriority="39"/>
+    <w:lsdException w:name="toc 2" w:uiPriority="39"/>
+    <w:lsdException w:name="toc 3" w:uiPriority="39"/>
+    <w:lsdException w:name="toc 4" w:uiPriority="39"/>
+    <w:lsdException w:name="toc 5" w:uiPriority="39"/>
+    <w:lsdException w:name="toc 6" w:uiPriority="39"/>
+    <w:lsdException w:name="toc 7" w:uiPriority="39"/>
+    <w:lsdException w:name="toc 8" w:uiPriority="39"/>
+    <w:lsdException w:name="toc 9" w:uiPriority="39"/>
+    <w:lsdException w:name="caption" w:uiPriority="35" w:qFormat="1"/>
+    <w:lsdException w:name="Title" w:semiHidden="0" w:uiPriority="10" w:unhideWhenUsed="0" w:qFormat="1"/>
+    <w:lsdException w:name="Default Paragraph Font" w:uiPriority="1"/>
+    <w:lsdException w:name="Subtitle" w:semiHidden="0" w:uiPriority="11" w:unhideWhenUsed="0" w:qFormat="1"/>
+    <w:lsdException w:name="Strong" w:semiHidden="0" w:uiPriority="22" w:unhideWhenUsed="0" w:qFormat="1"/>
+    <w:lsdException w:name="Emphasis" w:semiHidden="0" w:uiPriority="20" w:unhideWhenUsed="0" w:qFormat="1"/>
+    <w:lsdException w:name="Table Grid" w:semiHidden="0" w:uiPriority="59" w:unhideWhenUsed="0"/>
+    <w:lsdException w:name="Placeholder Text" w:unhideWhenUsed="0"/>
+    <w:lsdException w:name="No Spacing" w:semiHidden="0" w:uiPriority="1" w:unhideWhenUsed="0" w:qFormat="1"/>
+    <w:lsdException w:name="Light Shading" w:semiHidden="0" w:uiPriority="60" w:unhideWhenUsed="0"/>
+    <w:lsdException w:name="Light List" w:semiHidden="0" w:uiPriority="61" w:unhideWhenUsed="0"/>
+    <w:lsdException w:name="Light Grid" w:semiHidden="0" w:uiPriority="62" w:unhideWhenUsed="0"/>
+    <w:lsdException w:name="Medium Shading 1" w:semiHidden="0" w:uiPriority="63" w:unhideWhenUsed="0"/>
+    <w:lsdException w:name="Medium Shading 2" w:semiHidden="0" w:uiPriority="64" w:unhideWhenUsed="0"/>
+    <w:lsdException w:name="Medium List 1" w:semiHidden="0" w:uiPriority="65" w:unhideWhenUsed="0"/>
+    <w:lsdException w:name="Medium List 2" w:semiHidden="0" w:uiPriority="66" w:unhideWhenUsed="0"/>
+    <w:lsdException w:name="Medium Grid 1" w:semiHidden="0" w:uiPriority="67" w:unhideWhenUsed="0"/>
+    <w:lsdException w:name="Medium Grid 2" w:semiHidden="0" w:uiPriority="68" w:unhideWhenUsed="0"/>
+    <w:lsdException w:name="Medium Grid 3" w:semiHidden="0" w:uiPriority="69" w:unhideWhenUsed="0"/>
+    <w:lsdException w:name="Dark List" w:semiHidden="0" w:uiPriority="70" w:unhideWhenUsed="0"/>
+    <w:lsdException w:name="Colorful Shading" w:semiHidden="0" w:uiPriority="71" w:unhideWhenUsed="0"/>
+    <w:lsdException w:name="Colorful List" w:semiHidden="0" w:uiPriority="72" w:unhideWhenUsed="0"/>
+    <w:lsdException w:name="Colorful Grid" w:semiHidden="0" w:uiPriority="73" w:unhideWhenUsed="0"/>
+    <w:lsdException w:name="Light Shading Accent 1" w:semiHidden="0" w:uiPriority="60" w:unhideWhenUsed="0"/>
+    <w:lsdException w:name="Light List Accent 1" w:semiHidden="0" w:uiPriority="61" w:unhideWhenUsed="0"/>
+    <w:lsdException w:name="Light Grid Accent 1" w:semiHidden="0" w:uiPriority="62" w:unhideWhenUsed="0"/>
+    <w:lsdException w:name="Medium Shading 1 Accent 1" w:semiHidden="0" w:uiPriority="63" w:unhideWhenUsed="0"/>
+    <w:lsdException w:name="Medium Shading 2 Accent 1" w:semiHidden="0" w:uiPriority="64" w:unhideWhenUsed="0"/>
+    <w:lsdException w:name="Medium List 1 Accent 1" w:semiHidden="0" w:uiPriority="65" w:unhideWhenUsed="0"/>
+    <w:lsdException w:name="Revision" w:unhideWhenUsed="0"/>
+    <w:lsdException w:name="List Paragraph" w:semiHidden="0" w:uiPriority="34" w:unhideWhenUsed="0" w:qFormat="1"/>
+    <w:lsdException w:name="Quote" w:semiHidden="0" w:uiPriority="29" w:unhideWhenUsed="0" w:qFormat="1"/>
+    <w:lsdException w:name="Intense Quote" w:semiHidden="0" w:uiPriority="30" w:unhideWhenUsed="0" w:qFormat="1"/>
+    <w:lsdException w:name="Medium List 2 Accent 1" w:semiHidden="0" w:uiPriority="66" w:unhideWhenUsed="0"/>
+    <w:lsdException w:name="Medium Grid 1 Accent 1" w:semiHidden="0" w:uiPriority="67" w:unhideWhenUsed="0"/>
+    <w:lsdException w:name="Medium Grid 2 Accent 1" w:semiHidden="0" w:uiPriority="68" w:unhideWhenUsed="0"/>
+    <w:lsdException w:name="Medium Grid 3 Accent 1" w:semiHidden="0" w:uiPriority="69" w:unhideWhenUsed="0"/>
+    <w:lsdException w:name="Dark List Accent 1" w:semiHidden="0" w:uiPriority="70" w:unhideWhenUsed="0"/>
+    <w:lsdException w:name="Colorful Shading Accent 1" w:semiHidden="0" w:uiPriority="71" w:unhideWhenUsed="0"/>
+    <w:lsdException w:name="Colorful List Accent 1" w:semiHidden="0" w:uiPriority="72" w:unhideWhenUsed="0"/>
+    <w:lsdException w:name="Colorful Grid Accent 1" w:semiHidden="0" w:uiPriority="73" w:unhideWhenUsed="0"/>
+    <w:lsdException w:name="Light Shading Accent 2" w:semiHidden="0" w:uiPriority="60" w:unhideWhenUsed="0"/>
+    <w:lsdException w:name="Light List Accent 2" w:semiHidden="0" w:uiPriority="61" w:unhideWhenUsed="0"/>
+    <w:lsdException w:name="Light Grid Accent 2" w:semiHidden="0" w:uiPriority="62" w:unhideWhenUsed="0"/>
+    <w:lsdException w:name="Medium Shading 1 Accent 2" w:semiHidden="0" w:uiPriority="63" w:unhideWhenUsed="0"/>
+    <w:lsdException w:name="Medium Shading 2 Accent 2" w:semiHidden="0" w:uiPriority="64" w:unhideWhenUsed="0"/>
+    <w:lsdException w:name="Medium List 1 Accent 2" w:semiHidden="0" w:uiPriority="65" w:unhideWhenUsed="0"/>
+    <w:lsdException w:name="Medium List 2 Accent 2" w:semiHidden="0" w:uiPriority="66" w:unhideWhenUsed="0"/>
+    <w:lsdException w:name="Medium Grid 1 Accent 2" w:semiHidden="0" w:uiPriority="67" w:unhideWhenUsed="0"/>
+    <w:lsdException w:name="Medium Grid 2 Accent 2" w:semiHidden="0" w:uiPriority="68" w:unhideWhenUsed="0"/>
+    <w:lsdException w:name="Medium Grid 3 Accent 2" w:semiHidden="0" w:uiPriority="69" w:unhideWhenUsed="0"/>
+    <w:lsdException w:name="Dark List Accent 2" w:semiHidden="0" w:uiPriority="70" w:unhideWhenUsed="0"/>
+    <w:lsdException w:name="Colorful Shading Accent 2" w:semiHidden="0" w:uiPriority="71" w:unhideWhenUsed="0"/>
+    <w:lsdException w:name="Colorful List Accent 2" w:semiHidden="0" w:uiPriority="72" w:unhideWhenUsed="0"/>
+    <w:lsdException w:name="Colorful Grid Accent 2" w:semiHidden="0" w:uiPriority="73" w:unhideWhenUsed="0"/>
+    <w:lsdException w:name="Light Shading Accent 3" w:semiHidden="0" w:uiPriority="60" w:unhideWhenUsed="0"/>
+    <w:lsdException w:name="Light List Accent 3" w:semiHidden="0" w:uiPriority="61" w:unhideWhenUsed="0"/>
+    <w:lsdException w:name="Light Grid Accent 3" w:semiHidden="0" w:uiPriority="62" w:unhideWhenUsed="0"/>
+    <w:lsdException w:name="Medium Shading 1 Accent 3" w:semiHidden="0" w:uiPriority="63" w:unhideWhenUsed="0"/>
+    <w:lsdException w:name="Medium Shading 2 Accent 3" w:semiHidden="0" w:uiPriority="64" w:unhideWhenUsed="0"/>
+    <w:lsdException w:name="Medium List 1 Accent 3" w:semiHidden="0" w:uiPriority="65" w:unhideWhenUsed="0"/>
+    <w:lsdException w:name="Medium List 2 Accent 3" w:semiHidden="0" w:uiPriority="66" w:unhideWhenUsed="0"/>
+    <w:lsdException w:name="Medium Grid 1 Accent 3" w:semiHidden="0" w:uiPriority="67" w:unhideWhenUsed="0"/>
+    <w:lsdException w:name="Medium Grid 2 Accent 3" w:semiHidden="0" w:uiPriority="68" w:unhideWhenUsed="0"/>
+    <w:lsdException w:name="Medium Grid 3 Accent 3" w:semiHidden="0" w:uiPriority="69" w:unhideWhenUsed="0"/>
+    <w:lsdException w:name="Dark List Accent 3" w:semiHidden="0" w:uiPriority="70" w:unhideWhenUsed="0"/>
+    <w:lsdException w:name="Colorful Shading Accent 3" w:semiHidden="0" w:uiPriority="71" w:unhideWhenUsed="0"/>
+    <w:lsdException w:name="Colorful List Accent 3" w:semiHidden="0" w:uiPriority="72" w:unhideWhenUsed="0"/>
+    <w:lsdException w:name="Colorful Grid Accent 3" w:semiHidden="0" w:uiPriority="73" w:unhideWhenUsed="0"/>
+    <w:lsdException w:name="Light Shading Accent 4" w:semiHidden="0" w:uiPriority="60" w:unhideWhenUsed="0"/>
+    <w:lsdException w:name="Light List Accent 4" w:semiHidden="0" w:uiPriority="61" w:unhideWhenUsed="0"/>
+    <w:lsdException w:name="Light Grid Accent 4" w:semiHidden="0" w:uiPriority="62" w:unhideWhenUsed="0"/>
+    <w:lsdException w:name="Medium Shading 1 Accent 4" w:semiHidden="0" w:uiPriority="63" w:unhideWhenUsed="0"/>
+    <w:lsdException w:name="Medium Shading 2 Accent 4" w:semiHidden="0" w:uiPriority="64" w:unhideWhenUsed="0"/>
+    <w:lsdException w:name="Medium List 1 Accent 4" w:semiHidden="0" w:uiPriority="65" w:unhideWhenUsed="0"/>
+    <w:lsdException w:name="Medium List 2 Accent 4" w:semiHidden="0" w:uiPriority="66" w:unhideWhenUsed="0"/>
+    <w:lsdException w:name="Medium Grid 1 Accent 4" w:semiHidden="0" w:uiPriority="67" w:unhideWhenUsed="0"/>
+    <w:lsdException w:name="Medium Grid 2 Accent 4" w:semiHidden="0" w:uiPriority="68" w:unhideWhenUsed="0"/>
+    <w:lsdException w:name="Medium Grid 3 Accent 4" w:semiHidden="0" w:uiPriority="69" w:unhideWhenUsed="0"/>
+    <w:lsdException w:name="Dark List Accent 4" w:semiHidden="0" w:uiPriority="70" w:unhideWhenUsed="0"/>
+    <w:lsdException w:name="Colorful Shading Accent 4" w:semiHidden="0" w:uiPriority="71" w:unhideWhenUsed="0"/>
+    <w:lsdException w:name="Colorful List Accent 4" w:semiHidden="0" w:uiPriority="72" w:unhideWhenUsed="0"/>
+    <w:lsdException w:name="Colorful Grid Accent 4" w:semiHidden="0" w:uiPriority="73" w:unhideWhenUsed="0"/>
+    <w:lsdException w:name="Light Shading Accent 5" w:semiHidden="0" w:uiPriority="60" w:unhideWhenUsed="0"/>
+    <w:lsdException w:name="Light List Accent 5" w:semiHidden="0" w:uiPriority="61" w:unhideWhenUsed="0"/>
+    <w:lsdException w:name="Light Grid Accent 5" w:semiHidden="0" w:uiPriority="62" w:unhideWhenUsed="0"/>
+    <w:lsdException w:name="Medium Shading 1 Accent 5" w:semiHidden="0" w:uiPriority="63" w:unhideWhenUsed="0"/>
+    <w:lsdException w:name="Medium Shading 2 Accent 5" w:semiHidden="0" w:uiPriority="64" w:unhideWhenUsed="0"/>
+    <w:lsdException w:name="Medium List 1 Accent 5" w:semiHidden="0" w:uiPriority="65" w:unhideWhenUsed="0"/>
+    <w:lsdException w:name="Medium List 2 Accent 5" w:semiHidden="0" w:uiPriority="66" w:unhideWhenUsed="0"/>
+    <w:lsdException w:name="Medium Grid 1 Accent 5" w:semiHidden="0" w:uiPriority="67" w:unhideWhenUsed="0"/>
+    <w:lsdException w:name="Medium Grid 2 Accent 5" w:semiHidden="0" w:uiPriority="68" w:unhideWhenUsed="0"/>
+    <w:lsdException w:name="Medium Grid 3 Accent 5" w:semiHidden="0" w:uiPriority="69" w:unhideWhenUsed="0"/>
+    <w:lsdException w:name="Dark List Accent 5" w:semiHidden="0" w:uiPriority="70" w:unhideWhenUsed="0"/>
+    <w:lsdException w:name="Colorful Shading Accent 5" w:semiHidden="0" w:uiPriority="71" w:unhideWhenUsed="0"/>
+    <w:lsdException w:name="Colorful List Accent 5" w:semiHidden="0" w:uiPriority="72" w:unhideWhenUsed="0"/>
+    <w:lsdException w:name="Colorful Grid Accent 5" w:semiHidden="0" w:uiPriority="73" w:unhideWhenUsed="0"/>
+    <w:lsdException w:name="Light Shading Accent 6" w:semiHidden="0" w:uiPriority="60" w:unhideWhenUsed="0"/>
+    <w:lsdException w:name="Light List Accent 6" w:semiHidden="0" w:uiPriority="61" w:unhideWhenUsed="0"/>
+    <w:lsdException w:name="Light Grid Accent 6" w:semiHidden="0" w:uiPriority="62" w:unhideWhenUsed="0"/>
+    <w:lsdException w:name="Medium Shading 1 Accent 6" w:semiHidden="0" w:uiPriority="63" w:unhideWhenUsed="0"/>
+    <w:lsdException w:name="Medium Shading 2 Accent 6" w:semiHidden="0" w:uiPriority="64" w:unhideWhenUsed="0"/>
+    <w:lsdException w:name="Medium List 1 Accent 6" w:semiHidden="0" w:uiPriority="65" w:unhideWhenUsed="0"/>
+    <w:lsdException w:name="Medium List 2 Accent 6" w:semiHidden="0" w:uiPriority="66" w:unhideWhenUsed="0"/>
+    <w:lsdException w:name="Medium Grid 1 Accent 6" w:semiHidden="0" w:uiPriority="67" w:unhideWhenUsed="0"/>
+    <w:lsdException w:name="Medium Grid 2 Accent 6" w:semiHidden="0" w:uiPriority="68" w:unhideWhenUsed="0"/>
+    <w:lsdException w:name="Medium Grid 3 Accent 6" w:semiHidden="0" w:uiPriority="69" w:unhideWhenUsed="0"/>
+    <w:lsdException w:name="Dark List Accent 6" w:semiHidden="0" w:uiPriority="70" w:unhideWhenUsed="0"/>
+    <w:lsdException w:name="Colorful Shading Accent 6" w:semiHidden="0" w:uiPriority="71" w:unhideWhenUsed="0"/>
+    <w:lsdException w:name="Colorful List Accent 6" w:semiHidden="0" w:uiPriority="72" w:unhideWhenUsed="0"/>
+    <w:lsdException w:name="Colorful Grid Accent 6" w:semiHidden="0" w:uiPriority="73" w:unhideWhenUsed="0"/>
+    <w:lsdException w:name="Subtle Emphasis" w:semiHidden="0" w:uiPriority="19" w:unhideWhenUsed="0" w:qFormat="1"/>
+    <w:lsdException w:name="Intense Emphasis" w:semiHidden="0" w:uiPriority="21" w:unhideWhenUsed="0" w:qFormat="1"/>
+    <w:lsdException w:name="Subtle Reference" w:semiHidden="0" w:uiPriority="31" w:unhideWhenUsed="0" w:qFormat="1"/>
+    <w:lsdException w:name="Intense Reference" w:semiHidden="0" w:uiPriority="32" w:unhideWhenUsed="0" w:qFormat="1"/>
+    <w:lsdException w:name="Book Title" w:semiHidden="0" w:uiPriority="33" w:unhideWhenUsed="0" w:qFormat="1"/>
+    <w:lsdException w:name="Bibliography" w:uiPriority="37"/>
+    <w:lsdException w:name="TOC Heading" w:uiPriority="39" w:qFormat="1"/>
+  </w:latentStyles>
+  <w:style w:type="paragraph" w:default="1" w:styleId="Normal">
+    <w:name w:val="Normal"/>
+    <w:qFormat/>
+  </w:style>
+  <w:style w:type="character" w:default="1" w:styleId="DefaultParagraphFont">
+    <w:name w:val="Default Paragraph Font"/>
+    <w:uiPriority w:val="1"/>
+    <w:semiHidden/>
+    <w:unhideWhenUsed/>
+  </w:style>
+  <w:style w:type="table" w:default="1" w:styleId="TableNormal">
+    <w:name w:val="Normal Table"/>
+    <w:uiPriority w:val="99"/>
+    <w:semiHidden/>
+    <w:unhideWhenUsed/>
+    <w:tblPr>
+      <w:tblInd w:w="0" w:type="dxa"/>
+      <w:tblCellMar>
+        <w:top w:w="0" w:type="dxa"/>
+        <w:left w:w="108" w:type="dxa"/>
+        <w:bottom w:w="0" w:type="dxa"/>
+        <w:right w:w="108" w:type="dxa"/>
+      </w:tblCellMar>
+    </w:tblPr>
+  </w:style>
+  <w:style w:type="numbering" w:default="1" w:styleId="NoList">
+    <w:name w:val="No List"/>
+    <w:uiPriority w:val="99"/>
+    <w:semiHidden/>
+    <w:unhideWhenUsed/>
+  </w:style>
+  <w:style w:type="paragraph" w:customStyle="1" w:styleId="C401C51C5C66474CBE59C5BAEE664FD5">
+    <w:name w:val="C401C51C5C66474CBE59C5BAEE664FD5"/>
+    <w:rsid w:val="009872E2"/>
+  </w:style>
+  <w:style w:type="paragraph" w:customStyle="1" w:styleId="6E5EF91E8EF34BB8848C00D00D79CE15">
+    <w:name w:val="6E5EF91E8EF34BB8848C00D00D79CE15"/>
+    <w:rsid w:val="009872E2"/>
+  </w:style>
+  <w:style w:type="paragraph" w:customStyle="1" w:styleId="CE7618CAC9FA4DCDB50EF5D9D3E2A480">
+    <w:name w:val="CE7618CAC9FA4DCDB50EF5D9D3E2A480"/>
+    <w:rsid w:val="009872E2"/>
+  </w:style>
+</w:styles>
+</file>
+
+<file path=word/glossary/stylesWithEffects.xml><?xml version="1.0" encoding="utf-8"?>
+<w:styles xmlns:wpc="http://schemas.microsoft.com/office/word/2010/wordprocessingCanvas" xmlns:mc="http://schemas.openxmlformats.org/markup-compatibility/2006" xmlns:o="urn:schemas-microsoft-com:office:office" xmlns:r="http://schemas.openxmlformats.org/officeDocument/2006/relationships" xmlns:m="http://schemas.openxmlformats.org/officeDocument/2006/math" xmlns:v="urn:schemas-microsoft-com:vml" xmlns:wp14="http://schemas.microsoft.com/office/word/2010/wordprocessingDrawing" xmlns:wp="http://schemas.openxmlformats.org/drawingml/2006/wordprocessingDrawing" xmlns:w10="urn:schemas-microsoft-com:office:word" xmlns:w="http://schemas.openxmlformats.org/wordprocessingml/2006/main" xmlns:w14="http://schemas.microsoft.com/office/word/2010/wordml" xmlns:wpg="http://schemas.microsoft.com/office/word/2010/wordprocessingGroup" xmlns:wpi="http://schemas.microsoft.com/office/word/2010/wordprocessingInk" xmlns:wne="http://schemas.microsoft.com/office/word/2006/wordml" xmlns:wps="http://schemas.microsoft.com/office/word/2010/wordprocessingShape" mc:Ignorable="w14 wp14">
+  <w:docDefaults>
+    <w:rPrDefault>
+      <w:rPr>
+        <w:rFonts w:asciiTheme="minorHAnsi" w:eastAsiaTheme="minorEastAsia" w:hAnsiTheme="minorHAnsi" w:cstheme="minorBidi"/>
+        <w:sz w:val="22"/>
+        <w:szCs w:val="22"/>
+        <w:lang w:val="en-GB" w:eastAsia="en-GB" w:bidi="ar-SA"/>
+      </w:rPr>
+    </w:rPrDefault>
+    <w:pPrDefault>
+      <w:pPr>
+        <w:spacing w:after="200" w:line="276" w:lineRule="auto"/>
+      </w:pPr>
+    </w:pPrDefault>
+  </w:docDefaults>
+  <w:latentStyles w:defLockedState="0" w:defUIPriority="99" w:defSemiHidden="1" w:defUnhideWhenUsed="1" w:defQFormat="0" w:count="267">
+    <w:lsdException w:name="Normal" w:semiHidden="0" w:uiPriority="0" w:unhideWhenUsed="0" w:qFormat="1"/>
+    <w:lsdException w:name="heading 1" w:semiHidden="0" w:uiPriority="9" w:unhideWhenUsed="0" w:qFormat="1"/>
+    <w:lsdException w:name="heading 2" w:uiPriority="9" w:qFormat="1"/>
+    <w:lsdException w:name="heading 3" w:uiPriority="9" w:qFormat="1"/>
+    <w:lsdException w:name="heading 4" w:uiPriority="9" w:qFormat="1"/>
+    <w:lsdException w:name="heading 5" w:uiPriority="9" w:qFormat="1"/>
+    <w:lsdException w:name="heading 6" w:uiPriority="9" w:qFormat="1"/>
+    <w:lsdException w:name="heading 7" w:uiPriority="9" w:qFormat="1"/>
+    <w:lsdException w:name="heading 8" w:uiPriority="9" w:qFormat="1"/>
+    <w:lsdException w:name="heading 9" w:uiPriority="9" w:qFormat="1"/>
+    <w:lsdException w:name="toc 1" w:uiPriority="39"/>
+    <w:lsdException w:name="toc 2" w:uiPriority="39"/>
+    <w:lsdException w:name="toc 3" w:uiPriority="39"/>
+    <w:lsdException w:name="toc 4" w:uiPriority="39"/>
+    <w:lsdException w:name="toc 5" w:uiPriority="39"/>
+    <w:lsdException w:name="toc 6" w:uiPriority="39"/>
+    <w:lsdException w:name="toc 7" w:uiPriority="39"/>
+    <w:lsdException w:name="toc 8" w:uiPriority="39"/>
+    <w:lsdException w:name="toc 9" w:uiPriority="39"/>
+    <w:lsdException w:name="caption" w:uiPriority="35" w:qFormat="1"/>
+    <w:lsdException w:name="Title" w:semiHidden="0" w:uiPriority="10" w:unhideWhenUsed="0" w:qFormat="1"/>
+    <w:lsdException w:name="Default Paragraph Font" w:uiPriority="1"/>
+    <w:lsdException w:name="Subtitle" w:semiHidden="0" w:uiPriority="11" w:unhideWhenUsed="0" w:qFormat="1"/>
+    <w:lsdException w:name="Strong" w:semiHidden="0" w:uiPriority="22" w:unhideWhenUsed="0" w:qFormat="1"/>
+    <w:lsdException w:name="Emphasis" w:semiHidden="0" w:uiPriority="20" w:unhideWhenUsed="0" w:qFormat="1"/>
+    <w:lsdException w:name="Table Grid" w:semiHidden="0" w:uiPriority="59" w:unhideWhenUsed="0"/>
+    <w:lsdException w:name="Placeholder Text" w:unhideWhenUsed="0"/>
+    <w:lsdException w:name="No Spacing" w:semiHidden="0" w:uiPriority="1" w:unhideWhenUsed="0" w:qFormat="1"/>
+    <w:lsdException w:name="Light Shading" w:semiHidden="0" w:uiPriority="60" w:unhideWhenUsed="0"/>
+    <w:lsdException w:name="Light List" w:semiHidden="0" w:uiPriority="61" w:unhideWhenUsed="0"/>
+    <w:lsdException w:name="Light Grid" w:semiHidden="0" w:uiPriority="62" w:unhideWhenUsed="0"/>
+    <w:lsdException w:name="Medium Shading 1" w:semiHidden="0" w:uiPriority="63" w:unhideWhenUsed="0"/>
+    <w:lsdException w:name="Medium Shading 2" w:semiHidden="0" w:uiPriority="64" w:unhideWhenUsed="0"/>
+    <w:lsdException w:name="Medium List 1" w:semiHidden="0" w:uiPriority="65" w:unhideWhenUsed="0"/>
+    <w:lsdException w:name="Medium List 2" w:semiHidden="0" w:uiPriority="66" w:unhideWhenUsed="0"/>
+    <w:lsdException w:name="Medium Grid 1" w:semiHidden="0" w:uiPriority="67" w:unhideWhenUsed="0"/>
+    <w:lsdException w:name="Medium Grid 2" w:semiHidden="0" w:uiPriority="68" w:unhideWhenUsed="0"/>
+    <w:lsdException w:name="Medium Grid 3" w:semiHidden="0" w:uiPriority="69" w:unhideWhenUsed="0"/>
+    <w:lsdException w:name="Dark List" w:semiHidden="0" w:uiPriority="70" w:unhideWhenUsed="0"/>
+    <w:lsdException w:name="Colorful Shading" w:semiHidden="0" w:uiPriority="71" w:unhideWhenUsed="0"/>
+    <w:lsdException w:name="Colorful List" w:semiHidden="0" w:uiPriority="72" w:unhideWhenUsed="0"/>
+    <w:lsdException w:name="Colorful Grid" w:semiHidden="0" w:uiPriority="73" w:unhideWhenUsed="0"/>
+    <w:lsdException w:name="Light Shading Accent 1" w:semiHidden="0" w:uiPriority="60" w:unhideWhenUsed="0"/>
+    <w:lsdException w:name="Light List Accent 1" w:semiHidden="0" w:uiPriority="61" w:unhideWhenUsed="0"/>
+    <w:lsdException w:name="Light Grid Accent 1" w:semiHidden="0" w:uiPriority="62" w:unhideWhenUsed="0"/>
+    <w:lsdException w:name="Medium Shading 1 Accent 1" w:semiHidden="0" w:uiPriority="63" w:unhideWhenUsed="0"/>
+    <w:lsdException w:name="Medium Shading 2 Accent 1" w:semiHidden="0" w:uiPriority="64" w:unhideWhenUsed="0"/>
+    <w:lsdException w:name="Medium List 1 Accent 1" w:semiHidden="0" w:uiPriority="65" w:unhideWhenUsed="0"/>
+    <w:lsdException w:name="Revision" w:unhideWhenUsed="0"/>
+    <w:lsdException w:name="List Paragraph" w:semiHidden="0" w:uiPriority="34" w:unhideWhenUsed="0" w:qFormat="1"/>
+    <w:lsdException w:name="Quote" w:semiHidden="0" w:uiPriority="29" w:unhideWhenUsed="0" w:qFormat="1"/>
+    <w:lsdException w:name="Intense Quote" w:semiHidden="0" w:uiPriority="30" w:unhideWhenUsed="0" w:qFormat="1"/>
+    <w:lsdException w:name="Medium List 2 Accent 1" w:semiHidden="0" w:uiPriority="66" w:unhideWhenUsed="0"/>
+    <w:lsdException w:name="Medium Grid 1 Accent 1" w:semiHidden="0" w:uiPriority="67" w:unhideWhenUsed="0"/>
+    <w:lsdException w:name="Medium Grid 2 Accent 1" w:semiHidden="0" w:uiPriority="68" w:unhideWhenUsed="0"/>
+    <w:lsdException w:name="Medium Grid 3 Accent 1" w:semiHidden="0" w:uiPriority="69" w:unhideWhenUsed="0"/>
+    <w:lsdException w:name="Dark List Accent 1" w:semiHidden="0" w:uiPriority="70" w:unhideWhenUsed="0"/>
+    <w:lsdException w:name="Colorful Shading Accent 1" w:semiHidden="0" w:uiPriority="71" w:unhideWhenUsed="0"/>
+    <w:lsdException w:name="Colorful List Accent 1" w:semiHidden="0" w:uiPriority="72" w:unhideWhenUsed="0"/>
+    <w:lsdException w:name="Colorful Grid Accent 1" w:semiHidden="0" w:uiPriority="73" w:unhideWhenUsed="0"/>
+    <w:lsdException w:name="Light Shading Accent 2" w:semiHidden="0" w:uiPriority="60" w:unhideWhenUsed="0"/>
+    <w:lsdException w:name="Light List Accent 2" w:semiHidden="0" w:uiPriority="61" w:unhideWhenUsed="0"/>
+    <w:lsdException w:name="Light Grid Accent 2" w:semiHidden="0" w:uiPriority="62" w:unhideWhenUsed="0"/>
+    <w:lsdException w:name="Medium Shading 1 Accent 2" w:semiHidden="0" w:uiPriority="63" w:unhideWhenUsed="0"/>
+    <w:lsdException w:name="Medium Shading 2 Accent 2" w:semiHidden="0" w:uiPriority="64" w:unhideWhenUsed="0"/>
+    <w:lsdException w:name="Medium List 1 Accent 2" w:semiHidden="0" w:uiPriority="65" w:unhideWhenUsed="0"/>
+    <w:lsdException w:name="Medium List 2 Accent 2" w:semiHidden="0" w:uiPriority="66" w:unhideWhenUsed="0"/>
+    <w:lsdException w:name="Medium Grid 1 Accent 2" w:semiHidden="0" w:uiPriority="67" w:unhideWhenUsed="0"/>
+    <w:lsdException w:name="Medium Grid 2 Accent 2" w:semiHidden="0" w:uiPriority="68" w:unhideWhenUsed="0"/>
+    <w:lsdException w:name="Medium Grid 3 Accent 2" w:semiHidden="0" w:uiPriority="69" w:unhideWhenUsed="0"/>
+    <w:lsdException w:name="Dark List Accent 2" w:semiHidden="0" w:uiPriority="70" w:unhideWhenUsed="0"/>
+    <w:lsdException w:name="Colorful Shading Accent 2" w:semiHidden="0" w:uiPriority="71" w:unhideWhenUsed="0"/>
+    <w:lsdException w:name="Colorful List Accent 2" w:semiHidden="0" w:uiPriority="72" w:unhideWhenUsed="0"/>
+    <w:lsdException w:name="Colorful Grid Accent 2" w:semiHidden="0" w:uiPriority="73" w:unhideWhenUsed="0"/>
+    <w:lsdException w:name="Light Shading Accent 3" w:semiHidden="0" w:uiPriority="60" w:unhideWhenUsed="0"/>
+    <w:lsdException w:name="Light List Accent 3" w:semiHidden="0" w:uiPriority="61" w:unhideWhenUsed="0"/>
+    <w:lsdException w:name="Light Grid Accent 3" w:semiHidden="0" w:uiPriority="62" w:unhideWhenUsed="0"/>
+    <w:lsdException w:name="Medium Shading 1 Accent 3" w:semiHidden="0" w:uiPriority="63" w:unhideWhenUsed="0"/>
+    <w:lsdException w:name="Medium Shading 2 Accent 3" w:semiHidden="0" w:uiPriority="64" w:unhideWhenUsed="0"/>
+    <w:lsdException w:name="Medium List 1 Accent 3" w:semiHidden="0" w:uiPriority="65" w:unhideWhenUsed="0"/>
+    <w:lsdException w:name="Medium List 2 Accent 3" w:semiHidden="0" w:uiPriority="66" w:unhideWhenUsed="0"/>
+    <w:lsdException w:name="Medium Grid 1 Accent 3" w:semiHidden="0" w:uiPriority="67" w:unhideWhenUsed="0"/>
+    <w:lsdException w:name="Medium Grid 2 Accent 3" w:semiHidden="0" w:uiPriority="68" w:unhideWhenUsed="0"/>
+    <w:lsdException w:name="Medium Grid 3 Accent 3" w:semiHidden="0" w:uiPriority="69" w:unhideWhenUsed="0"/>
+    <w:lsdException w:name="Dark List Accent 3" w:semiHidden="0" w:uiPriority="70" w:unhideWhenUsed="0"/>
+    <w:lsdException w:name="Colorful Shading Accent 3" w:semiHidden="0" w:uiPriority="71" w:unhideWhenUsed="0"/>
+    <w:lsdException w:name="Colorful List Accent 3" w:semiHidden="0" w:uiPriority="72" w:unhideWhenUsed="0"/>
+    <w:lsdException w:name="Colorful Grid Accent 3" w:semiHidden="0" w:uiPriority="73" w:unhideWhenUsed="0"/>
+    <w:lsdException w:name="Light Shading Accent 4" w:semiHidden="0" w:uiPriority="60" w:unhideWhenUsed="0"/>
+    <w:lsdException w:name="Light List Accent 4" w:semiHidden="0" w:uiPriority="61" w:unhideWhenUsed="0"/>
+    <w:lsdException w:name="Light Grid Accent 4" w:semiHidden="0" w:uiPriority="62" w:unhideWhenUsed="0"/>
+    <w:lsdException w:name="Medium Shading 1 Accent 4" w:semiHidden="0" w:uiPriority="63" w:unhideWhenUsed="0"/>
+    <w:lsdException w:name="Medium Shading 2 Accent 4" w:semiHidden="0" w:uiPriority="64" w:unhideWhenUsed="0"/>
+    <w:lsdException w:name="Medium List 1 Accent 4" w:semiHidden="0" w:uiPriority="65" w:unhideWhenUsed="0"/>
+    <w:lsdException w:name="Medium List 2 Accent 4" w:semiHidden="0" w:uiPriority="66" w:unhideWhenUsed="0"/>
+    <w:lsdException w:name="Medium Grid 1 Accent 4" w:semiHidden="0" w:uiPriority="67" w:unhideWhenUsed="0"/>
+    <w:lsdException w:name="Medium Grid 2 Accent 4" w:semiHidden="0" w:uiPriority="68" w:unhideWhenUsed="0"/>
+    <w:lsdException w:name="Medium Grid 3 Accent 4" w:semiHidden="0" w:uiPriority="69" w:unhideWhenUsed="0"/>
+    <w:lsdException w:name="Dark List Accent 4" w:semiHidden="0" w:uiPriority="70" w:unhideWhenUsed="0"/>
+    <w:lsdException w:name="Colorful Shading Accent 4" w:semiHidden="0" w:uiPriority="71" w:unhideWhenUsed="0"/>
+    <w:lsdException w:name="Colorful List Accent 4" w:semiHidden="0" w:uiPriority="72" w:unhideWhenUsed="0"/>
+    <w:lsdException w:name="Colorful Grid Accent 4" w:semiHidden="0" w:uiPriority="73" w:unhideWhenUsed="0"/>
+    <w:lsdException w:name="Light Shading Accent 5" w:semiHidden="0" w:uiPriority="60" w:unhideWhenUsed="0"/>
+    <w:lsdException w:name="Light List Accent 5" w:semiHidden="0" w:uiPriority="61" w:unhideWhenUsed="0"/>
+    <w:lsdException w:name="Light Grid Accent 5" w:semiHidden="0" w:uiPriority="62" w:unhideWhenUsed="0"/>
+    <w:lsdException w:name="Medium Shading 1 Accent 5" w:semiHidden="0" w:uiPriority="63" w:unhideWhenUsed="0"/>
+    <w:lsdException w:name="Medium Shading 2 Accent 5" w:semiHidden="0" w:uiPriority="64" w:unhideWhenUsed="0"/>
+    <w:lsdException w:name="Medium List 1 Accent 5" w:semiHidden="0" w:uiPriority="65" w:unhideWhenUsed="0"/>
+    <w:lsdException w:name="Medium List 2 Accent 5" w:semiHidden="0" w:uiPriority="66" w:unhideWhenUsed="0"/>
+    <w:lsdException w:name="Medium Grid 1 Accent 5" w:semiHidden="0" w:uiPriority="67" w:unhideWhenUsed="0"/>
+    <w:lsdException w:name="Medium Grid 2 Accent 5" w:semiHidden="0" w:uiPriority="68" w:unhideWhenUsed="0"/>
+    <w:lsdException w:name="Medium Grid 3 Accent 5" w:semiHidden="0" w:uiPriority="69" w:unhideWhenUsed="0"/>
+    <w:lsdException w:name="Dark List Accent 5" w:semiHidden="0" w:uiPriority="70" w:unhideWhenUsed="0"/>
+    <w:lsdException w:name="Colorful Shading Accent 5" w:semiHidden="0" w:uiPriority="71" w:unhideWhenUsed="0"/>
+    <w:lsdException w:name="Colorful List Accent 5" w:semiHidden="0" w:uiPriority="72" w:unhideWhenUsed="0"/>
+    <w:lsdException w:name="Colorful Grid Accent 5" w:semiHidden="0" w:uiPriority="73" w:unhideWhenUsed="0"/>
+    <w:lsdException w:name="Light Shading Accent 6" w:semiHidden="0" w:uiPriority="60" w:unhideWhenUsed="0"/>
+    <w:lsdException w:name="Light List Accent 6" w:semiHidden="0" w:uiPriority="61" w:unhideWhenUsed="0"/>
+    <w:lsdException w:name="Light Grid Accent 6" w:semiHidden="0" w:uiPriority="62" w:unhideWhenUsed="0"/>
+    <w:lsdException w:name="Medium Shading 1 Accent 6" w:semiHidden="0" w:uiPriority="63" w:unhideWhenUsed="0"/>
+    <w:lsdException w:name="Medium Shading 2 Accent 6" w:semiHidden="0" w:uiPriority="64" w:unhideWhenUsed="0"/>
+    <w:lsdException w:name="Medium List 1 Accent 6" w:semiHidden="0" w:uiPriority="65" w:unhideWhenUsed="0"/>
+    <w:lsdException w:name="Medium List 2 Accent 6" w:semiHidden="0" w:uiPriority="66" w:unhideWhenUsed="0"/>
+    <w:lsdException w:name="Medium Grid 1 Accent 6" w:semiHidden="0" w:uiPriority="67" w:unhideWhenUsed="0"/>
+    <w:lsdException w:name="Medium Grid 2 Accent 6" w:semiHidden="0" w:uiPriority="68" w:unhideWhenUsed="0"/>
+    <w:lsdException w:name="Medium Grid 3 Accent 6" w:semiHidden="0" w:uiPriority="69" w:unhideWhenUsed="0"/>
+    <w:lsdException w:name="Dark List Accent 6" w:semiHidden="0" w:uiPriority="70" w:unhideWhenUsed="0"/>
+    <w:lsdException w:name="Colorful Shading Accent 6" w:semiHidden="0" w:uiPriority="71" w:unhideWhenUsed="0"/>
+    <w:lsdException w:name="Colorful List Accent 6" w:semiHidden="0" w:uiPriority="72" w:unhideWhenUsed="0"/>
+    <w:lsdException w:name="Colorful Grid Accent 6" w:semiHidden="0" w:uiPriority="73" w:unhideWhenUsed="0"/>
+    <w:lsdException w:name="Subtle Emphasis" w:semiHidden="0" w:uiPriority="19" w:unhideWhenUsed="0" w:qFormat="1"/>
+    <w:lsdException w:name="Intense Emphasis" w:semiHidden="0" w:uiPriority="21" w:unhideWhenUsed="0" w:qFormat="1"/>
+    <w:lsdException w:name="Subtle Reference" w:semiHidden="0" w:uiPriority="31" w:unhideWhenUsed="0" w:qFormat="1"/>
+    <w:lsdException w:name="Intense Reference" w:semiHidden="0" w:uiPriority="32" w:unhideWhenUsed="0" w:qFormat="1"/>
+    <w:lsdException w:name="Book Title" w:semiHidden="0" w:uiPriority="33" w:unhideWhenUsed="0" w:qFormat="1"/>
+    <w:lsdException w:name="Bibliography" w:uiPriority="37"/>
+    <w:lsdException w:name="TOC Heading" w:uiPriority="39" w:qFormat="1"/>
+  </w:latentStyles>
+  <w:style w:type="paragraph" w:default="1" w:styleId="Normal">
+    <w:name w:val="Normal"/>
+    <w:qFormat/>
+  </w:style>
+  <w:style w:type="character" w:default="1" w:styleId="DefaultParagraphFont">
+    <w:name w:val="Default Paragraph Font"/>
+    <w:uiPriority w:val="1"/>
+    <w:semiHidden/>
+    <w:unhideWhenUsed/>
+  </w:style>
+  <w:style w:type="table" w:default="1" w:styleId="TableNormal">
+    <w:name w:val="Normal Table"/>
+    <w:uiPriority w:val="99"/>
+    <w:semiHidden/>
+    <w:unhideWhenUsed/>
+    <w:tblPr>
+      <w:tblInd w:w="0" w:type="dxa"/>
+      <w:tblCellMar>
+        <w:top w:w="0" w:type="dxa"/>
+        <w:left w:w="108" w:type="dxa"/>
+        <w:bottom w:w="0" w:type="dxa"/>
+        <w:right w:w="108" w:type="dxa"/>
+      </w:tblCellMar>
+    </w:tblPr>
+  </w:style>
+  <w:style w:type="numbering" w:default="1" w:styleId="NoList">
+    <w:name w:val="No List"/>
+    <w:uiPriority w:val="99"/>
+    <w:semiHidden/>
+    <w:unhideWhenUsed/>
+  </w:style>
+  <w:style w:type="paragraph" w:customStyle="1" w:styleId="C401C51C5C66474CBE59C5BAEE664FD5">
+    <w:name w:val="C401C51C5C66474CBE59C5BAEE664FD5"/>
+    <w:rsid w:val="009872E2"/>
+  </w:style>
+  <w:style w:type="paragraph" w:customStyle="1" w:styleId="6E5EF91E8EF34BB8848C00D00D79CE15">
+    <w:name w:val="6E5EF91E8EF34BB8848C00D00D79CE15"/>
+    <w:rsid w:val="009872E2"/>
+  </w:style>
+  <w:style w:type="paragraph" w:customStyle="1" w:styleId="CE7618CAC9FA4DCDB50EF5D9D3E2A480">
+    <w:name w:val="CE7618CAC9FA4DCDB50EF5D9D3E2A480"/>
+    <w:rsid w:val="009872E2"/>
+  </w:style>
+</w:styles>
+</file>
+
+<file path=word/glossary/webSettings.xml><?xml version="1.0" encoding="utf-8"?>
+<w:webSettings xmlns:mc="http://schemas.openxmlformats.org/markup-compatibility/2006" xmlns:r="http://schemas.openxmlformats.org/officeDocument/2006/relationships" xmlns:w="http://schemas.openxmlformats.org/wordprocessingml/2006/main" xmlns:w14="http://schemas.microsoft.com/office/word/2010/wordml" mc:Ignorable="w14">
+  <w:optimizeForBrowser/>
+  <w:allowPNG/>
+</w:webSettings>
 </file>
 
 <file path=word/theme/theme1.xml><?xml version="1.0" encoding="utf-8"?>
@@ -2539,7 +3828,7 @@
 </file>
 
 <file path=customXml/itemProps1.xml><?xml version="1.0" encoding="utf-8"?>
-<ds:datastoreItem xmlns:ds="http://schemas.openxmlformats.org/officeDocument/2006/customXml" ds:itemID="{2710480B-7261-42A7-8BE4-BB6B4A8737CF}">
+<ds:datastoreItem xmlns:ds="http://schemas.openxmlformats.org/officeDocument/2006/customXml" ds:itemID="{228DE7B0-0A0D-44AA-937C-213F3D194FA4}">
   <ds:schemaRefs>
     <ds:schemaRef ds:uri="http://schemas.openxmlformats.org/officeDocument/2006/bibliography"/>
   </ds:schemaRefs>

</xml_diff>